<commit_message>
Updated Testing to include objectives within each phase
</commit_message>
<xml_diff>
--- a/Testing/Testing Record.docx
+++ b/Testing/Testing Record.docx
@@ -1,27 +1,50 @@
 
 <file path=word/document.xml><?xml version="1.0" encoding="utf-8"?>
-<w:document xmlns:wpc="http://schemas.microsoft.com/office/word/2010/wordprocessingCanvas" xmlns:cx="http://schemas.microsoft.com/office/drawing/2014/chartex" xmlns:cx1="http://schemas.microsoft.com/office/drawing/2015/9/8/chartex" xmlns:cx2="http://schemas.microsoft.com/office/drawing/2015/10/21/chartex" xmlns:cx3="http://schemas.microsoft.com/office/drawing/2016/5/9/chartex" xmlns:cx4="http://schemas.microsoft.com/office/drawing/2016/5/10/chartex" xmlns:cx5="http://schemas.microsoft.com/office/drawing/2016/5/11/chartex" xmlns:cx6="http://schemas.microsoft.com/office/drawing/2016/5/12/chartex" xmlns:cx7="http://schemas.microsoft.com/office/drawing/2016/5/13/chartex" xmlns:cx8="http://schemas.microsoft.com/office/drawing/2016/5/14/chartex" xmlns:mc="http://schemas.openxmlformats.org/markup-compatibility/2006" xmlns:aink="http://schemas.microsoft.com/office/drawing/2016/ink" xmlns:am3d="http://schemas.microsoft.com/office/drawing/2017/model3d" xmlns:o="urn:schemas-microsoft-com:office:office" xmlns:oel="http://schemas.microsoft.com/office/2019/extlst" xmlns:r="http://schemas.openxmlformats.org/officeDocument/2006/relationships" xmlns:m="http://schemas.openxmlformats.org/officeDocument/2006/math" xmlns:v="urn:schemas-microsoft-com:vml" xmlns:wp14="http://schemas.microsoft.com/office/word/2010/wordprocessingDrawing" xmlns:wp="http://schemas.openxmlformats.org/drawingml/2006/wordprocessingDrawing" xmlns:w10="urn:schemas-microsoft-com:office:word" xmlns:w="http://schemas.openxmlformats.org/wordprocessingml/2006/main" xmlns:w14="http://schemas.microsoft.com/office/word/2010/wordml" xmlns:w15="http://schemas.microsoft.com/office/word/2012/wordml" xmlns:w16cex="http://schemas.microsoft.com/office/word/2018/wordml/cex" xmlns:w16cid="http://schemas.microsoft.com/office/word/2016/wordml/cid" xmlns:w16="http://schemas.microsoft.com/office/word/2018/wordml" xmlns:w16du="http://schemas.microsoft.com/office/word/2023/wordml/word16du" xmlns:w16sdtdh="http://schemas.microsoft.com/office/word/2020/wordml/sdtdatahash" xmlns:w16se="http://schemas.microsoft.com/office/word/2015/wordml/symex" xmlns:wpg="http://schemas.microsoft.com/office/word/2010/wordprocessingGroup" xmlns:wpi="http://schemas.microsoft.com/office/word/2010/wordprocessingInk" xmlns:wne="http://schemas.microsoft.com/office/word/2006/wordml" xmlns:wps="http://schemas.microsoft.com/office/word/2010/wordprocessingShape" mc:Ignorable="w14 w15 w16se w16cid w16 w16cex w16sdtdh wp14">
+<w:document xmlns:wpc="http://schemas.microsoft.com/office/word/2010/wordprocessingCanvas" xmlns:cx="http://schemas.microsoft.com/office/drawing/2014/chartex" xmlns:cx1="http://schemas.microsoft.com/office/drawing/2015/9/8/chartex" xmlns:cx2="http://schemas.microsoft.com/office/drawing/2015/10/21/chartex" xmlns:cx3="http://schemas.microsoft.com/office/drawing/2016/5/9/chartex" xmlns:cx4="http://schemas.microsoft.com/office/drawing/2016/5/10/chartex" xmlns:cx5="http://schemas.microsoft.com/office/drawing/2016/5/11/chartex" xmlns:cx6="http://schemas.microsoft.com/office/drawing/2016/5/12/chartex" xmlns:cx7="http://schemas.microsoft.com/office/drawing/2016/5/13/chartex" xmlns:cx8="http://schemas.microsoft.com/office/drawing/2016/5/14/chartex" xmlns:mc="http://schemas.openxmlformats.org/markup-compatibility/2006" xmlns:aink="http://schemas.microsoft.com/office/drawing/2016/ink" xmlns:am3d="http://schemas.microsoft.com/office/drawing/2017/model3d" xmlns:o="urn:schemas-microsoft-com:office:office" xmlns:oel="http://schemas.microsoft.com/office/2019/extlst" xmlns:r="http://schemas.openxmlformats.org/officeDocument/2006/relationships" xmlns:m="http://schemas.openxmlformats.org/officeDocument/2006/math" xmlns:v="urn:schemas-microsoft-com:vml" xmlns:wp14="http://schemas.microsoft.com/office/word/2010/wordprocessingDrawing" xmlns:wp="http://schemas.openxmlformats.org/drawingml/2006/wordprocessingDrawing" xmlns:w10="urn:schemas-microsoft-com:office:word" xmlns:w="http://schemas.openxmlformats.org/wordprocessingml/2006/main" xmlns:w14="http://schemas.microsoft.com/office/word/2010/wordml" xmlns:w15="http://schemas.microsoft.com/office/word/2012/wordml" xmlns:w16cex="http://schemas.microsoft.com/office/word/2018/wordml/cex" xmlns:w16cid="http://schemas.microsoft.com/office/word/2016/wordml/cid" xmlns:w16="http://schemas.microsoft.com/office/word/2018/wordml" xmlns:w16sdtdh="http://schemas.microsoft.com/office/word/2020/wordml/sdtdatahash" xmlns:w16se="http://schemas.microsoft.com/office/word/2015/wordml/symex" xmlns:wpg="http://schemas.microsoft.com/office/word/2010/wordprocessingGroup" xmlns:wpi="http://schemas.microsoft.com/office/word/2010/wordprocessingInk" xmlns:wne="http://schemas.microsoft.com/office/word/2006/wordml" xmlns:wps="http://schemas.microsoft.com/office/word/2010/wordprocessingShape" mc:Ignorable="w14 w15 w16se w16cid w16 w16cex w16sdtdh wp14">
   <w:body>
     <w:p>
       <w:pPr>
         <w:pStyle w:val="Heading1"/>
       </w:pPr>
       <w:r>
-        <w:t>Add Task Use Case</w:t>
-      </w:r>
-    </w:p>
-    <w:p/>
-    <w:p/>
-    <w:p>
+        <w:t>Critical core use case: Add Task Use Case</w:t>
+      </w:r>
+    </w:p>
+    <w:p/>
+    <w:p>
+      <w:pPr>
+        <w:rPr>
+          <w:b/>
+          <w:bCs/>
+          <w:u w:val="single"/>
+        </w:rPr>
+      </w:pPr>
+      <w:r>
+        <w:rPr>
+          <w:b/>
+          <w:bCs/>
+          <w:u w:val="single"/>
+        </w:rPr>
+        <w:t>Initialized the App with no previously added tasks or previous awards achieved.</w:t>
+      </w:r>
+    </w:p>
+    <w:p>
+      <w:pPr>
+        <w:rPr>
+          <w:b/>
+          <w:bCs/>
+          <w:u w:val="single"/>
+        </w:rPr>
+      </w:pPr>
       <w:r>
         <w:rPr>
           <w:noProof/>
         </w:rPr>
         <w:drawing>
-          <wp:anchor distT="0" distB="0" distL="114300" distR="114300" simplePos="0" relativeHeight="251658240" behindDoc="0" locked="0" layoutInCell="1" allowOverlap="1" wp14:anchorId="29BFF309" wp14:editId="43363225">
+          <wp:anchor distT="0" distB="0" distL="114300" distR="114300" simplePos="0" relativeHeight="251659264" behindDoc="0" locked="0" layoutInCell="1" allowOverlap="1" wp14:anchorId="3EC433F6" wp14:editId="080A4ACC">
             <wp:simplePos x="0" y="0"/>
             <wp:positionH relativeFrom="column">
-              <wp:posOffset>2895600</wp:posOffset>
+              <wp:posOffset>2809875</wp:posOffset>
             </wp:positionH>
             <wp:positionV relativeFrom="paragraph">
               <wp:posOffset>418465</wp:posOffset>
@@ -29,7 +52,7 @@
             <wp:extent cx="3185160" cy="6478270"/>
             <wp:effectExtent l="0" t="0" r="0" b="0"/>
             <wp:wrapSquare wrapText="bothSides"/>
-            <wp:docPr id="878800883" name="Picture 1"/>
+            <wp:docPr id="878800883" name="Picture 1" descr="A screenshot of a phone&#10;&#10;Description automatically generated with medium confidence"/>
             <wp:cNvGraphicFramePr>
               <a:graphicFrameLocks xmlns:a="http://schemas.openxmlformats.org/drawingml/2006/main" noChangeAspect="1"/>
             </wp:cNvGraphicFramePr>
@@ -37,11 +60,11 @@
               <a:graphicData uri="http://schemas.openxmlformats.org/drawingml/2006/picture">
                 <pic:pic xmlns:pic="http://schemas.openxmlformats.org/drawingml/2006/picture">
                   <pic:nvPicPr>
-                    <pic:cNvPr id="878800883" name=""/>
+                    <pic:cNvPr id="878800883" name="Picture 1" descr="A screenshot of a phone&#10;&#10;Description automatically generated with medium confidence"/>
                     <pic:cNvPicPr/>
                   </pic:nvPicPr>
                   <pic:blipFill>
-                    <a:blip r:embed="rId5">
+                    <a:blip r:embed="rId6">
                       <a:extLst>
                         <a:ext uri="{28A0092B-C50C-407E-A947-70E740481C1C}">
                           <a14:useLocalDpi xmlns:a14="http://schemas.microsoft.com/office/drawing/2010/main" val="0"/>
@@ -73,17 +96,6 @@
           </wp:anchor>
         </w:drawing>
       </w:r>
-      <w:r>
-        <w:t xml:space="preserve">Initialized the App, </w:t>
-      </w:r>
-      <w:proofErr w:type="gramStart"/>
-      <w:r>
-        <w:t>There</w:t>
-      </w:r>
-      <w:proofErr w:type="gramEnd"/>
-      <w:r>
-        <w:t xml:space="preserve"> is no previously added tasks or previous awards achieved. </w:t>
-      </w:r>
     </w:p>
     <w:p>
       <w:r>
@@ -91,7 +103,7 @@
           <w:noProof/>
         </w:rPr>
         <w:drawing>
-          <wp:anchor distT="0" distB="0" distL="114300" distR="114300" simplePos="0" relativeHeight="251659264" behindDoc="0" locked="0" layoutInCell="1" allowOverlap="1" wp14:anchorId="662A77F0" wp14:editId="682AD8A6">
+          <wp:anchor distT="0" distB="0" distL="114300" distR="114300" simplePos="0" relativeHeight="251660288" behindDoc="0" locked="0" layoutInCell="1" allowOverlap="1" wp14:anchorId="0DE43334" wp14:editId="068D031F">
             <wp:simplePos x="0" y="0"/>
             <wp:positionH relativeFrom="page">
               <wp:posOffset>685800</wp:posOffset>
@@ -102,7 +114,7 @@
             <wp:extent cx="3146425" cy="6492240"/>
             <wp:effectExtent l="0" t="0" r="0" b="3810"/>
             <wp:wrapSquare wrapText="bothSides"/>
-            <wp:docPr id="1816590059" name="Picture 1"/>
+            <wp:docPr id="1816590059" name="Picture 1" descr="A black cell phone with a white screen&#10;&#10;Description automatically generated with low confidence"/>
             <wp:cNvGraphicFramePr>
               <a:graphicFrameLocks xmlns:a="http://schemas.openxmlformats.org/drawingml/2006/main" noChangeAspect="1"/>
             </wp:cNvGraphicFramePr>
@@ -110,11 +122,11 @@
               <a:graphicData uri="http://schemas.openxmlformats.org/drawingml/2006/picture">
                 <pic:pic xmlns:pic="http://schemas.openxmlformats.org/drawingml/2006/picture">
                   <pic:nvPicPr>
-                    <pic:cNvPr id="1816590059" name=""/>
+                    <pic:cNvPr id="1816590059" name="Picture 1" descr="A black cell phone with a white screen&#10;&#10;Description automatically generated with low confidence"/>
                     <pic:cNvPicPr/>
                   </pic:nvPicPr>
                   <pic:blipFill>
-                    <a:blip r:embed="rId6">
+                    <a:blip r:embed="rId7">
                       <a:extLst>
                         <a:ext uri="{28A0092B-C50C-407E-A947-70E740481C1C}">
                           <a14:useLocalDpi xmlns:a14="http://schemas.microsoft.com/office/drawing/2010/main" val="0"/>
@@ -147,15 +159,59 @@
         </w:drawing>
       </w:r>
     </w:p>
-    <w:p>
-      <w:r>
-        <w:t xml:space="preserve">Clicking on the + Button on the bottom left of the Todo/Home Screen, will open the todo Dialog Screen which is an overlay over the top of the </w:t>
-      </w:r>
-      <w:proofErr w:type="gramStart"/>
+    <w:p/>
+    <w:p/>
+    <w:p>
+      <w:r>
+        <w:lastRenderedPageBreak/>
+        <w:t>Test Objective: Verify the software's ability to create a new task.</w:t>
+      </w:r>
+    </w:p>
+    <w:p>
+      <w:r>
+        <w:t>Test Steps:</w:t>
+      </w:r>
+    </w:p>
+    <w:p>
+      <w:r>
+        <w:t>a. Launch the application.</w:t>
+      </w:r>
+    </w:p>
+    <w:p>
+      <w:r>
+        <w:t>b. Click on the "+" icon.</w:t>
+      </w:r>
+    </w:p>
+    <w:p>
+      <w:r>
+        <w:t xml:space="preserve">Expected Result: A form should appear from </w:t>
+      </w:r>
+      <w:proofErr w:type="spellStart"/>
+      <w:r>
+        <w:t>todo</w:t>
+      </w:r>
+      <w:proofErr w:type="spellEnd"/>
+      <w:r>
+        <w:t xml:space="preserve"> Dialog screen which is an overlay over the top of the </w:t>
+      </w:r>
+      <w:proofErr w:type="spellStart"/>
       <w:r>
         <w:t>TodoScreen</w:t>
       </w:r>
-      <w:proofErr w:type="gramEnd"/>
+      <w:proofErr w:type="spellEnd"/>
+      <w:r>
+        <w:t xml:space="preserve"> to input task details.</w:t>
+      </w:r>
+    </w:p>
+    <w:p>
+      <w:r>
+        <w:t>Result: A task formed was created with input details being prompted for the user.</w:t>
+      </w:r>
+    </w:p>
+    <w:p>
+      <w:r>
+        <w:t>Evidence:</w:t>
+      </w:r>
     </w:p>
     <w:p/>
     <w:p>
@@ -163,9 +219,70 @@
         <w:rPr>
           <w:noProof/>
         </w:rPr>
-        <w:lastRenderedPageBreak/>
         <w:drawing>
-          <wp:anchor distT="0" distB="0" distL="114300" distR="114300" simplePos="0" relativeHeight="251661312" behindDoc="0" locked="0" layoutInCell="1" allowOverlap="1" wp14:anchorId="308557F5" wp14:editId="758434C1">
+          <wp:anchor distT="0" distB="0" distL="114300" distR="114300" simplePos="0" relativeHeight="251663360" behindDoc="0" locked="0" layoutInCell="1" allowOverlap="1" wp14:anchorId="6ABD7CB3" wp14:editId="0265C0F6">
+            <wp:simplePos x="0" y="0"/>
+            <wp:positionH relativeFrom="margin">
+              <wp:posOffset>2981325</wp:posOffset>
+            </wp:positionH>
+            <wp:positionV relativeFrom="paragraph">
+              <wp:posOffset>241935</wp:posOffset>
+            </wp:positionV>
+            <wp:extent cx="2875280" cy="5911215"/>
+            <wp:effectExtent l="0" t="0" r="1270" b="0"/>
+            <wp:wrapSquare wrapText="bothSides"/>
+            <wp:docPr id="1856471473" name="Picture 1" descr="A screenshot of a phone&#10;&#10;Description automatically generated with medium confidence"/>
+            <wp:cNvGraphicFramePr>
+              <a:graphicFrameLocks xmlns:a="http://schemas.openxmlformats.org/drawingml/2006/main" noChangeAspect="1"/>
+            </wp:cNvGraphicFramePr>
+            <a:graphic xmlns:a="http://schemas.openxmlformats.org/drawingml/2006/main">
+              <a:graphicData uri="http://schemas.openxmlformats.org/drawingml/2006/picture">
+                <pic:pic xmlns:pic="http://schemas.openxmlformats.org/drawingml/2006/picture">
+                  <pic:nvPicPr>
+                    <pic:cNvPr id="1856471473" name="Picture 1" descr="A screenshot of a phone&#10;&#10;Description automatically generated with medium confidence"/>
+                    <pic:cNvPicPr/>
+                  </pic:nvPicPr>
+                  <pic:blipFill>
+                    <a:blip r:embed="rId8">
+                      <a:extLst>
+                        <a:ext uri="{28A0092B-C50C-407E-A947-70E740481C1C}">
+                          <a14:useLocalDpi xmlns:a14="http://schemas.microsoft.com/office/drawing/2010/main" val="0"/>
+                        </a:ext>
+                      </a:extLst>
+                    </a:blip>
+                    <a:stretch>
+                      <a:fillRect/>
+                    </a:stretch>
+                  </pic:blipFill>
+                  <pic:spPr>
+                    <a:xfrm>
+                      <a:off x="0" y="0"/>
+                      <a:ext cx="2875280" cy="5911215"/>
+                    </a:xfrm>
+                    <a:prstGeom prst="rect">
+                      <a:avLst/>
+                    </a:prstGeom>
+                  </pic:spPr>
+                </pic:pic>
+              </a:graphicData>
+            </a:graphic>
+            <wp14:sizeRelH relativeFrom="margin">
+              <wp14:pctWidth>0</wp14:pctWidth>
+            </wp14:sizeRelH>
+            <wp14:sizeRelV relativeFrom="margin">
+              <wp14:pctHeight>0</wp14:pctHeight>
+            </wp14:sizeRelV>
+          </wp:anchor>
+        </w:drawing>
+      </w:r>
+    </w:p>
+    <w:p>
+      <w:r>
+        <w:rPr>
+          <w:noProof/>
+        </w:rPr>
+        <w:drawing>
+          <wp:anchor distT="0" distB="0" distL="114300" distR="114300" simplePos="0" relativeHeight="251662336" behindDoc="0" locked="0" layoutInCell="1" allowOverlap="1" wp14:anchorId="14A8605B" wp14:editId="1A854560">
             <wp:simplePos x="0" y="0"/>
             <wp:positionH relativeFrom="margin">
               <wp:align>left</wp:align>
@@ -188,7 +305,7 @@
                     <pic:cNvPicPr/>
                   </pic:nvPicPr>
                   <pic:blipFill>
-                    <a:blip r:embed="rId7">
+                    <a:blip r:embed="rId9">
                       <a:extLst>
                         <a:ext uri="{28A0092B-C50C-407E-A947-70E740481C1C}">
                           <a14:useLocalDpi xmlns:a14="http://schemas.microsoft.com/office/drawing/2010/main" val="0"/>
@@ -221,50 +338,63 @@
         </w:drawing>
       </w:r>
     </w:p>
-    <w:p/>
-    <w:p/>
-    <w:p/>
-    <w:p/>
-    <w:p/>
-    <w:p/>
-    <w:p/>
-    <w:p/>
-    <w:p/>
-    <w:p/>
-    <w:p/>
-    <w:p/>
-    <w:p/>
-    <w:p/>
-    <w:p/>
-    <w:p/>
-    <w:p/>
-    <w:p/>
-    <w:p/>
-    <w:p/>
-    <w:p/>
-    <w:p/>
-    <w:p/>
-    <w:p>
-      <w:r>
-        <w:t xml:space="preserve">The Expected Result was for this dialog to </w:t>
+    <w:p>
+      <w:r>
+        <w:lastRenderedPageBreak/>
+        <w:t xml:space="preserve">Test Objective: Ensure a Date and Time can be set within the task </w:t>
       </w:r>
       <w:proofErr w:type="gramStart"/>
       <w:r>
-        <w:t>open</w:t>
+        <w:t>form</w:t>
       </w:r>
       <w:proofErr w:type="gramEnd"/>
-      <w:r>
-        <w:t xml:space="preserve"> and it did.</w:t>
-      </w:r>
-    </w:p>
-    <w:p>
-      <w:r>
-        <w:t>The next step is to enter some information into the fields.</w:t>
-      </w:r>
-    </w:p>
-    <w:p/>
-    <w:p/>
-    <w:p/>
+    </w:p>
+    <w:p>
+      <w:r>
+        <w:t>Test Steps:</w:t>
+      </w:r>
+    </w:p>
+    <w:p>
+      <w:r>
+        <w:t>a. Tap Date icon and from calendar select a date.</w:t>
+      </w:r>
+    </w:p>
+    <w:p>
+      <w:r>
+        <w:t>b. Tap Time icon and select a time.</w:t>
+      </w:r>
+    </w:p>
+    <w:p>
+      <w:r>
+        <w:t xml:space="preserve">Expected Result: A time and date can be selected and chosen for </w:t>
+      </w:r>
+      <w:proofErr w:type="gramStart"/>
+      <w:r>
+        <w:t>particular task</w:t>
+      </w:r>
+      <w:proofErr w:type="gramEnd"/>
+      <w:r>
+        <w:t>.</w:t>
+      </w:r>
+    </w:p>
+    <w:p>
+      <w:r>
+        <w:t xml:space="preserve">Result: Clicking on the Date and Time boxes </w:t>
+      </w:r>
+      <w:proofErr w:type="gramStart"/>
+      <w:r>
+        <w:t>open up</w:t>
+      </w:r>
+      <w:proofErr w:type="gramEnd"/>
+      <w:r>
+        <w:t xml:space="preserve"> their own material dialogs for the user to select Date and Time variables.</w:t>
+      </w:r>
+    </w:p>
+    <w:p>
+      <w:r>
+        <w:t>Evidence of Testing:</w:t>
+      </w:r>
+    </w:p>
     <w:p/>
     <w:p/>
     <w:p>
@@ -272,20 +402,19 @@
         <w:rPr>
           <w:noProof/>
         </w:rPr>
-        <w:lastRenderedPageBreak/>
         <w:drawing>
-          <wp:anchor distT="0" distB="0" distL="114300" distR="114300" simplePos="0" relativeHeight="251662336" behindDoc="0" locked="0" layoutInCell="1" allowOverlap="1" wp14:anchorId="18923E0C" wp14:editId="54900CFD">
+          <wp:anchor distT="0" distB="0" distL="114300" distR="114300" simplePos="0" relativeHeight="251661312" behindDoc="0" locked="0" layoutInCell="1" allowOverlap="1" wp14:anchorId="05C334D7" wp14:editId="2CCEE217">
             <wp:simplePos x="0" y="0"/>
             <wp:positionH relativeFrom="margin">
-              <wp:posOffset>60960</wp:posOffset>
+              <wp:posOffset>3295650</wp:posOffset>
             </wp:positionH>
             <wp:positionV relativeFrom="paragraph">
-              <wp:posOffset>121920</wp:posOffset>
+              <wp:posOffset>7620</wp:posOffset>
             </wp:positionV>
-            <wp:extent cx="3213735" cy="6606540"/>
-            <wp:effectExtent l="0" t="0" r="5715" b="3810"/>
+            <wp:extent cx="2419350" cy="5044440"/>
+            <wp:effectExtent l="0" t="0" r="0" b="3810"/>
             <wp:wrapSquare wrapText="bothSides"/>
-            <wp:docPr id="1856471473" name="Picture 1" descr="A screenshot of a phone&#10;&#10;Description automatically generated with medium confidence"/>
+            <wp:docPr id="222210667" name="Picture 1" descr="A screenshot of a calendar&#10;&#10;Description automatically generated"/>
             <wp:cNvGraphicFramePr>
               <a:graphicFrameLocks xmlns:a="http://schemas.openxmlformats.org/drawingml/2006/main" noChangeAspect="1"/>
             </wp:cNvGraphicFramePr>
@@ -293,170 +422,7 @@
               <a:graphicData uri="http://schemas.openxmlformats.org/drawingml/2006/picture">
                 <pic:pic xmlns:pic="http://schemas.openxmlformats.org/drawingml/2006/picture">
                   <pic:nvPicPr>
-                    <pic:cNvPr id="1856471473" name="Picture 1" descr="A screenshot of a phone&#10;&#10;Description automatically generated with medium confidence"/>
-                    <pic:cNvPicPr/>
-                  </pic:nvPicPr>
-                  <pic:blipFill>
-                    <a:blip r:embed="rId8">
-                      <a:extLst>
-                        <a:ext uri="{28A0092B-C50C-407E-A947-70E740481C1C}">
-                          <a14:useLocalDpi xmlns:a14="http://schemas.microsoft.com/office/drawing/2010/main" val="0"/>
-                        </a:ext>
-                      </a:extLst>
-                    </a:blip>
-                    <a:stretch>
-                      <a:fillRect/>
-                    </a:stretch>
-                  </pic:blipFill>
-                  <pic:spPr>
-                    <a:xfrm>
-                      <a:off x="0" y="0"/>
-                      <a:ext cx="3213735" cy="6606540"/>
-                    </a:xfrm>
-                    <a:prstGeom prst="rect">
-                      <a:avLst/>
-                    </a:prstGeom>
-                  </pic:spPr>
-                </pic:pic>
-              </a:graphicData>
-            </a:graphic>
-            <wp14:sizeRelH relativeFrom="margin">
-              <wp14:pctWidth>0</wp14:pctWidth>
-            </wp14:sizeRelH>
-            <wp14:sizeRelV relativeFrom="margin">
-              <wp14:pctHeight>0</wp14:pctHeight>
-            </wp14:sizeRelV>
-          </wp:anchor>
-        </w:drawing>
-      </w:r>
-    </w:p>
-    <w:p/>
-    <w:p/>
-    <w:p/>
-    <w:p/>
-    <w:p/>
-    <w:p/>
-    <w:p/>
-    <w:p/>
-    <w:p/>
-    <w:p/>
-    <w:p/>
-    <w:p/>
-    <w:p/>
-    <w:p/>
-    <w:p/>
-    <w:p/>
-    <w:p/>
-    <w:p/>
-    <w:p/>
-    <w:p/>
-    <w:p/>
-    <w:p/>
-    <w:p/>
-    <w:p/>
-    <w:p>
-      <w:r>
-        <w:t xml:space="preserve">Clicking on the Date and Time boxes </w:t>
-      </w:r>
-      <w:proofErr w:type="gramStart"/>
-      <w:r>
-        <w:t>open up</w:t>
-      </w:r>
-      <w:proofErr w:type="gramEnd"/>
-      <w:r>
-        <w:t xml:space="preserve"> their own material dialogs for the user to select Date and Time variables.</w:t>
-      </w:r>
-    </w:p>
-    <w:p/>
-    <w:p/>
-    <w:p/>
-    <w:p>
-      <w:r>
-        <w:rPr>
-          <w:noProof/>
-        </w:rPr>
-        <w:lastRenderedPageBreak/>
-        <w:drawing>
-          <wp:anchor distT="0" distB="0" distL="114300" distR="114300" simplePos="0" relativeHeight="251663360" behindDoc="0" locked="0" layoutInCell="1" allowOverlap="1" wp14:anchorId="4E919271" wp14:editId="5A5EAEA9">
-            <wp:simplePos x="0" y="0"/>
-            <wp:positionH relativeFrom="column">
-              <wp:posOffset>129540</wp:posOffset>
-            </wp:positionH>
-            <wp:positionV relativeFrom="paragraph">
-              <wp:posOffset>0</wp:posOffset>
-            </wp:positionV>
-            <wp:extent cx="2772410" cy="5791200"/>
-            <wp:effectExtent l="0" t="0" r="8890" b="0"/>
-            <wp:wrapSquare wrapText="bothSides"/>
-            <wp:docPr id="1460917341" name="Picture 1" descr="A screenshot of a phone&#10;&#10;Description automatically generated with medium confidence"/>
-            <wp:cNvGraphicFramePr>
-              <a:graphicFrameLocks xmlns:a="http://schemas.openxmlformats.org/drawingml/2006/main" noChangeAspect="1"/>
-            </wp:cNvGraphicFramePr>
-            <a:graphic xmlns:a="http://schemas.openxmlformats.org/drawingml/2006/main">
-              <a:graphicData uri="http://schemas.openxmlformats.org/drawingml/2006/picture">
-                <pic:pic xmlns:pic="http://schemas.openxmlformats.org/drawingml/2006/picture">
-                  <pic:nvPicPr>
-                    <pic:cNvPr id="1460917341" name="Picture 1" descr="A screenshot of a phone&#10;&#10;Description automatically generated with medium confidence"/>
-                    <pic:cNvPicPr/>
-                  </pic:nvPicPr>
-                  <pic:blipFill>
-                    <a:blip r:embed="rId9">
-                      <a:extLst>
-                        <a:ext uri="{28A0092B-C50C-407E-A947-70E740481C1C}">
-                          <a14:useLocalDpi xmlns:a14="http://schemas.microsoft.com/office/drawing/2010/main" val="0"/>
-                        </a:ext>
-                      </a:extLst>
-                    </a:blip>
-                    <a:stretch>
-                      <a:fillRect/>
-                    </a:stretch>
-                  </pic:blipFill>
-                  <pic:spPr>
-                    <a:xfrm>
-                      <a:off x="0" y="0"/>
-                      <a:ext cx="2772410" cy="5791200"/>
-                    </a:xfrm>
-                    <a:prstGeom prst="rect">
-                      <a:avLst/>
-                    </a:prstGeom>
-                  </pic:spPr>
-                </pic:pic>
-              </a:graphicData>
-            </a:graphic>
-            <wp14:sizeRelH relativeFrom="margin">
-              <wp14:pctWidth>0</wp14:pctWidth>
-            </wp14:sizeRelH>
-            <wp14:sizeRelV relativeFrom="margin">
-              <wp14:pctHeight>0</wp14:pctHeight>
-            </wp14:sizeRelV>
-          </wp:anchor>
-        </w:drawing>
-      </w:r>
-      <w:r>
-        <w:rPr>
-          <w:noProof/>
-        </w:rPr>
-        <w:drawing>
-          <wp:anchor distT="0" distB="0" distL="114300" distR="114300" simplePos="0" relativeHeight="251660288" behindDoc="0" locked="0" layoutInCell="1" allowOverlap="1" wp14:anchorId="089C7193" wp14:editId="39EC1602">
-            <wp:simplePos x="0" y="0"/>
-            <wp:positionH relativeFrom="margin">
-              <wp:align>right</wp:align>
-            </wp:positionH>
-            <wp:positionV relativeFrom="paragraph">
-              <wp:posOffset>0</wp:posOffset>
-            </wp:positionV>
-            <wp:extent cx="2784418" cy="5806440"/>
-            <wp:effectExtent l="0" t="0" r="0" b="3810"/>
-            <wp:wrapSquare wrapText="bothSides"/>
-            <wp:docPr id="222210667" name="Picture 1"/>
-            <wp:cNvGraphicFramePr>
-              <a:graphicFrameLocks xmlns:a="http://schemas.openxmlformats.org/drawingml/2006/main" noChangeAspect="1"/>
-            </wp:cNvGraphicFramePr>
-            <a:graphic xmlns:a="http://schemas.openxmlformats.org/drawingml/2006/main">
-              <a:graphicData uri="http://schemas.openxmlformats.org/drawingml/2006/picture">
-                <pic:pic xmlns:pic="http://schemas.openxmlformats.org/drawingml/2006/picture">
-                  <pic:nvPicPr>
-                    <pic:cNvPr id="222210667" name=""/>
+                    <pic:cNvPr id="222210667" name="Picture 1" descr="A screenshot of a calendar&#10;&#10;Description automatically generated"/>
                     <pic:cNvPicPr/>
                   </pic:nvPicPr>
                   <pic:blipFill>
@@ -474,7 +440,7 @@
                   <pic:spPr>
                     <a:xfrm>
                       <a:off x="0" y="0"/>
-                      <a:ext cx="2784418" cy="5806440"/>
+                      <a:ext cx="2419350" cy="5044440"/>
                     </a:xfrm>
                     <a:prstGeom prst="rect">
                       <a:avLst/>
@@ -492,52 +458,23 @@
           </wp:anchor>
         </w:drawing>
       </w:r>
-    </w:p>
-    <w:p/>
-    <w:p>
-      <w:r>
-        <w:t>Clicking on the Add Button on the dialog adds the Todo Task into the local Room Database and displays it on the Todo/Home Screen:</w:t>
-      </w:r>
-    </w:p>
-    <w:p/>
-    <w:p/>
-    <w:p>
-      <w:pPr>
-        <w:tabs>
-          <w:tab w:val="left" w:pos="1824"/>
-        </w:tabs>
-      </w:pPr>
-      <w:r>
-        <w:tab/>
-      </w:r>
-    </w:p>
-    <w:p>
-      <w:pPr>
-        <w:tabs>
-          <w:tab w:val="left" w:pos="1824"/>
-        </w:tabs>
-      </w:pPr>
-    </w:p>
-    <w:p/>
-    <w:p>
       <w:r>
         <w:rPr>
           <w:noProof/>
         </w:rPr>
-        <w:lastRenderedPageBreak/>
         <w:drawing>
-          <wp:anchor distT="0" distB="0" distL="114300" distR="114300" simplePos="0" relativeHeight="251664384" behindDoc="0" locked="0" layoutInCell="1" allowOverlap="1" wp14:anchorId="76483C43" wp14:editId="5B21EA39">
+          <wp:anchor distT="0" distB="0" distL="114300" distR="114300" simplePos="0" relativeHeight="251664384" behindDoc="0" locked="0" layoutInCell="1" allowOverlap="1" wp14:anchorId="17C458DC" wp14:editId="6291B4DB">
             <wp:simplePos x="0" y="0"/>
             <wp:positionH relativeFrom="column">
-              <wp:posOffset>-350520</wp:posOffset>
+              <wp:posOffset>133350</wp:posOffset>
             </wp:positionH>
             <wp:positionV relativeFrom="paragraph">
               <wp:posOffset>0</wp:posOffset>
             </wp:positionV>
-            <wp:extent cx="3282315" cy="6728460"/>
-            <wp:effectExtent l="0" t="0" r="0" b="0"/>
+            <wp:extent cx="2390775" cy="4993640"/>
+            <wp:effectExtent l="0" t="0" r="9525" b="0"/>
             <wp:wrapSquare wrapText="bothSides"/>
-            <wp:docPr id="430033136" name="Picture 1"/>
+            <wp:docPr id="1460917341" name="Picture 1" descr="A screenshot of a phone&#10;&#10;Description automatically generated with medium confidence"/>
             <wp:cNvGraphicFramePr>
               <a:graphicFrameLocks xmlns:a="http://schemas.openxmlformats.org/drawingml/2006/main" noChangeAspect="1"/>
             </wp:cNvGraphicFramePr>
@@ -545,7 +482,7 @@
               <a:graphicData uri="http://schemas.openxmlformats.org/drawingml/2006/picture">
                 <pic:pic xmlns:pic="http://schemas.openxmlformats.org/drawingml/2006/picture">
                   <pic:nvPicPr>
-                    <pic:cNvPr id="430033136" name=""/>
+                    <pic:cNvPr id="1460917341" name="Picture 1" descr="A screenshot of a phone&#10;&#10;Description automatically generated with medium confidence"/>
                     <pic:cNvPicPr/>
                   </pic:nvPicPr>
                   <pic:blipFill>
@@ -563,7 +500,7 @@
                   <pic:spPr>
                     <a:xfrm>
                       <a:off x="0" y="0"/>
-                      <a:ext cx="3282315" cy="6728460"/>
+                      <a:ext cx="2390775" cy="4993640"/>
                     </a:xfrm>
                     <a:prstGeom prst="rect">
                       <a:avLst/>
@@ -603,19 +540,39 @@
     <w:p/>
     <w:p/>
     <w:p/>
-    <w:p/>
-    <w:p/>
-    <w:p/>
-    <w:p/>
-    <w:p/>
-    <w:p/>
-    <w:p/>
-    <w:p/>
-    <w:p/>
-    <w:p>
-      <w:r>
-        <w:lastRenderedPageBreak/>
-        <w:t>Here is some evidence of adding a second task:</w:t>
+    <w:p>
+      <w:r>
+        <w:t xml:space="preserve">Test Objective: “Add” button places task on Todo </w:t>
+      </w:r>
+      <w:proofErr w:type="gramStart"/>
+      <w:r>
+        <w:t>screen</w:t>
+      </w:r>
+      <w:proofErr w:type="gramEnd"/>
+    </w:p>
+    <w:p>
+      <w:r>
+        <w:t>Test Steps:</w:t>
+      </w:r>
+    </w:p>
+    <w:p>
+      <w:r>
+        <w:t>a. Click “Add” Button</w:t>
+      </w:r>
+    </w:p>
+    <w:p>
+      <w:r>
+        <w:t>Expected Result: Created task with Title and description is shows on Todo screen.</w:t>
+      </w:r>
+    </w:p>
+    <w:p>
+      <w:r>
+        <w:t>Result: Clicking on the Add Button on the dialog adds the Todo Task into the local Room Database and displays it on the Todo/Home Screen</w:t>
+      </w:r>
+    </w:p>
+    <w:p>
+      <w:r>
+        <w:t>Evidence of Testing:</w:t>
       </w:r>
     </w:p>
     <w:p/>
@@ -625,13 +582,157 @@
           <w:noProof/>
         </w:rPr>
         <w:drawing>
-          <wp:anchor distT="0" distB="0" distL="114300" distR="114300" simplePos="0" relativeHeight="251665408" behindDoc="0" locked="0" layoutInCell="1" allowOverlap="1" wp14:anchorId="52ADF3B2" wp14:editId="249BED45">
+          <wp:anchor distT="0" distB="0" distL="114300" distR="114300" simplePos="0" relativeHeight="251665408" behindDoc="0" locked="0" layoutInCell="1" allowOverlap="1" wp14:anchorId="0AD41399" wp14:editId="0500867D">
+            <wp:simplePos x="0" y="0"/>
+            <wp:positionH relativeFrom="column">
+              <wp:posOffset>-123825</wp:posOffset>
+            </wp:positionH>
+            <wp:positionV relativeFrom="paragraph">
+              <wp:posOffset>93345</wp:posOffset>
+            </wp:positionV>
+            <wp:extent cx="2504440" cy="5133975"/>
+            <wp:effectExtent l="0" t="0" r="0" b="9525"/>
+            <wp:wrapSquare wrapText="bothSides"/>
+            <wp:docPr id="430033136" name="Picture 1" descr="A screenshot of a phone&#10;&#10;Description automatically generated with medium confidence"/>
+            <wp:cNvGraphicFramePr>
+              <a:graphicFrameLocks xmlns:a="http://schemas.openxmlformats.org/drawingml/2006/main" noChangeAspect="1"/>
+            </wp:cNvGraphicFramePr>
+            <a:graphic xmlns:a="http://schemas.openxmlformats.org/drawingml/2006/main">
+              <a:graphicData uri="http://schemas.openxmlformats.org/drawingml/2006/picture">
+                <pic:pic xmlns:pic="http://schemas.openxmlformats.org/drawingml/2006/picture">
+                  <pic:nvPicPr>
+                    <pic:cNvPr id="430033136" name="Picture 1" descr="A screenshot of a phone&#10;&#10;Description automatically generated with medium confidence"/>
+                    <pic:cNvPicPr/>
+                  </pic:nvPicPr>
+                  <pic:blipFill>
+                    <a:blip r:embed="rId12">
+                      <a:extLst>
+                        <a:ext uri="{28A0092B-C50C-407E-A947-70E740481C1C}">
+                          <a14:useLocalDpi xmlns:a14="http://schemas.microsoft.com/office/drawing/2010/main" val="0"/>
+                        </a:ext>
+                      </a:extLst>
+                    </a:blip>
+                    <a:stretch>
+                      <a:fillRect/>
+                    </a:stretch>
+                  </pic:blipFill>
+                  <pic:spPr>
+                    <a:xfrm>
+                      <a:off x="0" y="0"/>
+                      <a:ext cx="2504440" cy="5133975"/>
+                    </a:xfrm>
+                    <a:prstGeom prst="rect">
+                      <a:avLst/>
+                    </a:prstGeom>
+                  </pic:spPr>
+                </pic:pic>
+              </a:graphicData>
+            </a:graphic>
+            <wp14:sizeRelH relativeFrom="margin">
+              <wp14:pctWidth>0</wp14:pctWidth>
+            </wp14:sizeRelH>
+            <wp14:sizeRelV relativeFrom="margin">
+              <wp14:pctHeight>0</wp14:pctHeight>
+            </wp14:sizeRelV>
+          </wp:anchor>
+        </w:drawing>
+      </w:r>
+    </w:p>
+    <w:p/>
+    <w:p/>
+    <w:p/>
+    <w:p/>
+    <w:p/>
+    <w:p/>
+    <w:p/>
+    <w:p/>
+    <w:p/>
+    <w:p/>
+    <w:p/>
+    <w:p/>
+    <w:p/>
+    <w:p/>
+    <w:p/>
+    <w:p/>
+    <w:p/>
+    <w:p/>
+    <w:p/>
+    <w:p/>
+    <w:p/>
+    <w:p/>
+    <w:p>
+      <w:bookmarkStart w:id="0" w:name="_Hlk137371312"/>
+      <w:r>
+        <w:t>Test Objective: Multiple tasks</w:t>
+      </w:r>
+    </w:p>
+    <w:p>
+      <w:r>
+        <w:t>Test Steps:</w:t>
+      </w:r>
+    </w:p>
+    <w:p>
+      <w:pPr>
+        <w:pStyle w:val="ListParagraph"/>
+        <w:numPr>
+          <w:ilvl w:val="0"/>
+          <w:numId w:val="1"/>
+        </w:numPr>
+      </w:pPr>
+      <w:r>
+        <w:t>Click “Add” Button</w:t>
+      </w:r>
+    </w:p>
+    <w:p>
+      <w:pPr>
+        <w:pStyle w:val="ListParagraph"/>
+        <w:numPr>
+          <w:ilvl w:val="0"/>
+          <w:numId w:val="1"/>
+        </w:numPr>
+      </w:pPr>
+      <w:r>
+        <w:t xml:space="preserve">Repeat previous steps to add another </w:t>
+      </w:r>
+      <w:proofErr w:type="gramStart"/>
+      <w:r>
+        <w:t>task</w:t>
+      </w:r>
+      <w:proofErr w:type="gramEnd"/>
+    </w:p>
+    <w:p>
+      <w:r>
+        <w:t>Expected Result: 2</w:t>
+      </w:r>
+      <w:r>
+        <w:rPr>
+          <w:vertAlign w:val="superscript"/>
+        </w:rPr>
+        <w:t>nd</w:t>
+      </w:r>
+      <w:r>
+        <w:t xml:space="preserve"> created task also appears on Todo screen.</w:t>
+      </w:r>
+    </w:p>
+    <w:p>
+      <w:r>
+        <w:t>Result: Clicking on the Add Button a second time on the dialog adds the Todo Task into the local Room Database and displays it on the Todo/Home Screen with the previous task.</w:t>
+      </w:r>
+    </w:p>
+    <w:bookmarkEnd w:id="0"/>
+    <w:p>
+      <w:r>
+        <w:rPr>
+          <w:noProof/>
+        </w:rPr>
+        <w:drawing>
+          <wp:anchor distT="0" distB="0" distL="114300" distR="114300" simplePos="0" relativeHeight="251666432" behindDoc="0" locked="0" layoutInCell="1" allowOverlap="1" wp14:anchorId="00341BD7" wp14:editId="6A1CC3F2">
             <wp:simplePos x="0" y="0"/>
             <wp:positionH relativeFrom="margin">
-              <wp:posOffset>-289560</wp:posOffset>
+              <wp:posOffset>-280035</wp:posOffset>
             </wp:positionH>
             <wp:positionV relativeFrom="paragraph">
-              <wp:posOffset>144780</wp:posOffset>
+              <wp:posOffset>113030</wp:posOffset>
             </wp:positionV>
             <wp:extent cx="3143250" cy="6537960"/>
             <wp:effectExtent l="0" t="0" r="0" b="0"/>
@@ -648,7 +749,7 @@
                     <pic:cNvPicPr/>
                   </pic:nvPicPr>
                   <pic:blipFill>
-                    <a:blip r:embed="rId12">
+                    <a:blip r:embed="rId13">
                       <a:extLst>
                         <a:ext uri="{28A0092B-C50C-407E-A947-70E740481C1C}">
                           <a14:useLocalDpi xmlns:a14="http://schemas.microsoft.com/office/drawing/2010/main" val="0"/>
@@ -705,32 +806,40 @@
     <w:p/>
     <w:p/>
     <w:p/>
-    <w:p/>
-    <w:p/>
-    <w:p/>
-    <w:p/>
     <w:p>
       <w:pPr>
         <w:pStyle w:val="Heading1"/>
       </w:pPr>
       <w:r>
-        <w:lastRenderedPageBreak/>
         <w:t>Completed Task Use Case:</w:t>
       </w:r>
     </w:p>
     <w:p/>
     <w:p>
-      <w:r>
-        <w:t xml:space="preserve">Requirements for this use case is an added task. Here we have two tasks incompleted and still have </w:t>
-      </w:r>
-      <w:proofErr w:type="gramStart"/>
-      <w:r>
-        <w:t>not</w:t>
-      </w:r>
-      <w:proofErr w:type="gramEnd"/>
-      <w:r>
-        <w:t xml:space="preserve"> </w:t>
-      </w:r>
+      <w:pPr>
+        <w:rPr>
+          <w:b/>
+          <w:bCs/>
+          <w:u w:val="single"/>
+        </w:rPr>
+      </w:pPr>
+      <w:r>
+        <w:rPr>
+          <w:b/>
+          <w:bCs/>
+          <w:u w:val="single"/>
+        </w:rPr>
+        <w:t>Requirements for this use case is an added task. Here we have two tasks incomplete and still have not received rewards.</w:t>
+      </w:r>
+    </w:p>
+    <w:p>
+      <w:pPr>
+        <w:rPr>
+          <w:b/>
+          <w:bCs/>
+          <w:u w:val="single"/>
+        </w:rPr>
+      </w:pPr>
     </w:p>
     <w:p>
       <w:r>
@@ -738,7 +847,67 @@
           <w:noProof/>
         </w:rPr>
         <w:drawing>
-          <wp:anchor distT="0" distB="0" distL="114300" distR="114300" simplePos="0" relativeHeight="251668480" behindDoc="0" locked="0" layoutInCell="1" allowOverlap="1" wp14:anchorId="371E29E5" wp14:editId="02A1DE9D">
+          <wp:anchor distT="0" distB="0" distL="114300" distR="114300" simplePos="0" relativeHeight="251667456" behindDoc="0" locked="0" layoutInCell="1" allowOverlap="1" wp14:anchorId="6C9607A2" wp14:editId="52AFCF95">
+            <wp:simplePos x="0" y="0"/>
+            <wp:positionH relativeFrom="margin">
+              <wp:align>left</wp:align>
+            </wp:positionH>
+            <wp:positionV relativeFrom="paragraph">
+              <wp:posOffset>287655</wp:posOffset>
+            </wp:positionV>
+            <wp:extent cx="2856865" cy="5943600"/>
+            <wp:effectExtent l="0" t="0" r="635" b="0"/>
+            <wp:wrapSquare wrapText="bothSides"/>
+            <wp:docPr id="1548468548" name="Picture 1548468548" descr="A screenshot of a phone&#10;&#10;Description automatically generated with medium confidence"/>
+            <wp:cNvGraphicFramePr>
+              <a:graphicFrameLocks xmlns:a="http://schemas.openxmlformats.org/drawingml/2006/main" noChangeAspect="1"/>
+            </wp:cNvGraphicFramePr>
+            <a:graphic xmlns:a="http://schemas.openxmlformats.org/drawingml/2006/main">
+              <a:graphicData uri="http://schemas.openxmlformats.org/drawingml/2006/picture">
+                <pic:pic xmlns:pic="http://schemas.openxmlformats.org/drawingml/2006/picture">
+                  <pic:nvPicPr>
+                    <pic:cNvPr id="333812580" name="Picture 1" descr="A screenshot of a phone&#10;&#10;Description automatically generated with medium confidence"/>
+                    <pic:cNvPicPr/>
+                  </pic:nvPicPr>
+                  <pic:blipFill>
+                    <a:blip r:embed="rId13">
+                      <a:extLst>
+                        <a:ext uri="{28A0092B-C50C-407E-A947-70E740481C1C}">
+                          <a14:useLocalDpi xmlns:a14="http://schemas.microsoft.com/office/drawing/2010/main" val="0"/>
+                        </a:ext>
+                      </a:extLst>
+                    </a:blip>
+                    <a:stretch>
+                      <a:fillRect/>
+                    </a:stretch>
+                  </pic:blipFill>
+                  <pic:spPr>
+                    <a:xfrm>
+                      <a:off x="0" y="0"/>
+                      <a:ext cx="2856865" cy="5943600"/>
+                    </a:xfrm>
+                    <a:prstGeom prst="rect">
+                      <a:avLst/>
+                    </a:prstGeom>
+                  </pic:spPr>
+                </pic:pic>
+              </a:graphicData>
+            </a:graphic>
+            <wp14:sizeRelH relativeFrom="margin">
+              <wp14:pctWidth>0</wp14:pctWidth>
+            </wp14:sizeRelH>
+            <wp14:sizeRelV relativeFrom="margin">
+              <wp14:pctHeight>0</wp14:pctHeight>
+            </wp14:sizeRelV>
+          </wp:anchor>
+        </w:drawing>
+      </w:r>
+      <w:r>
+        <w:rPr>
+          <w:noProof/>
+        </w:rPr>
+        <w:drawing>
+          <wp:anchor distT="0" distB="0" distL="114300" distR="114300" simplePos="0" relativeHeight="251668480" behindDoc="0" locked="0" layoutInCell="1" allowOverlap="1" wp14:anchorId="3DBB592D" wp14:editId="5758E937">
             <wp:simplePos x="0" y="0"/>
             <wp:positionH relativeFrom="column">
               <wp:posOffset>2857500</wp:posOffset>
@@ -749,7 +918,7 @@
             <wp:extent cx="2903220" cy="5901055"/>
             <wp:effectExtent l="0" t="0" r="0" b="4445"/>
             <wp:wrapSquare wrapText="bothSides"/>
-            <wp:docPr id="1605666941" name="Picture 1"/>
+            <wp:docPr id="1605666941" name="Picture 1" descr="A screenshot of a phone&#10;&#10;Description automatically generated with medium confidence"/>
             <wp:cNvGraphicFramePr>
               <a:graphicFrameLocks xmlns:a="http://schemas.openxmlformats.org/drawingml/2006/main" noChangeAspect="1"/>
             </wp:cNvGraphicFramePr>
@@ -757,13 +926,13 @@
               <a:graphicData uri="http://schemas.openxmlformats.org/drawingml/2006/picture">
                 <pic:pic xmlns:pic="http://schemas.openxmlformats.org/drawingml/2006/picture">
                   <pic:nvPicPr>
-                    <pic:cNvPr id="0" name="Picture 2"/>
+                    <pic:cNvPr id="1605666941" name="Picture 1" descr="A screenshot of a phone&#10;&#10;Description automatically generated with medium confidence"/>
                     <pic:cNvPicPr>
                       <a:picLocks noChangeAspect="1" noChangeArrowheads="1"/>
                     </pic:cNvPicPr>
                   </pic:nvPicPr>
                   <pic:blipFill>
-                    <a:blip r:embed="rId13">
+                    <a:blip r:embed="rId14">
                       <a:extLst>
                         <a:ext uri="{28A0092B-C50C-407E-A947-70E740481C1C}">
                           <a14:useLocalDpi xmlns:a14="http://schemas.microsoft.com/office/drawing/2010/main" val="0"/>
@@ -797,93 +966,57 @@
           </wp:anchor>
         </w:drawing>
       </w:r>
+    </w:p>
+    <w:p/>
+    <w:p/>
+    <w:p/>
+    <w:p>
+      <w:r>
+        <w:lastRenderedPageBreak/>
+        <w:t>Test Objective: Check completion task box</w:t>
+      </w:r>
+    </w:p>
+    <w:p>
+      <w:r>
+        <w:t>Test Steps:</w:t>
+      </w:r>
+    </w:p>
+    <w:p>
+      <w:pPr>
+        <w:pStyle w:val="ListParagraph"/>
+        <w:numPr>
+          <w:ilvl w:val="0"/>
+          <w:numId w:val="2"/>
+        </w:numPr>
+      </w:pPr>
+      <w:r>
+        <w:t xml:space="preserve">Click unchecked box within task on Todo </w:t>
+      </w:r>
+      <w:proofErr w:type="gramStart"/>
+      <w:r>
+        <w:t>screen</w:t>
+      </w:r>
+      <w:proofErr w:type="gramEnd"/>
+    </w:p>
+    <w:p>
+      <w:r>
+        <w:t>Expected Result: A tick will appear within the box as well as a line crossing out the title.</w:t>
+      </w:r>
+    </w:p>
+    <w:p>
+      <w:r>
+        <w:t>Result: Tick appears within box as well as colour change of Icon. Line appears to cross out title.</w:t>
+      </w:r>
+    </w:p>
+    <w:p/>
+    <w:p/>
+    <w:p>
       <w:r>
         <w:rPr>
           <w:noProof/>
         </w:rPr>
         <w:drawing>
-          <wp:anchor distT="0" distB="0" distL="114300" distR="114300" simplePos="0" relativeHeight="251667456" behindDoc="0" locked="0" layoutInCell="1" allowOverlap="1" wp14:anchorId="28CBF964" wp14:editId="653C33E5">
-            <wp:simplePos x="0" y="0"/>
-            <wp:positionH relativeFrom="margin">
-              <wp:align>left</wp:align>
-            </wp:positionH>
-            <wp:positionV relativeFrom="paragraph">
-              <wp:posOffset>287655</wp:posOffset>
-            </wp:positionV>
-            <wp:extent cx="2856865" cy="5943600"/>
-            <wp:effectExtent l="0" t="0" r="635" b="0"/>
-            <wp:wrapSquare wrapText="bothSides"/>
-            <wp:docPr id="1548468548" name="Picture 1548468548" descr="A screenshot of a phone&#10;&#10;Description automatically generated with medium confidence"/>
-            <wp:cNvGraphicFramePr>
-              <a:graphicFrameLocks xmlns:a="http://schemas.openxmlformats.org/drawingml/2006/main" noChangeAspect="1"/>
-            </wp:cNvGraphicFramePr>
-            <a:graphic xmlns:a="http://schemas.openxmlformats.org/drawingml/2006/main">
-              <a:graphicData uri="http://schemas.openxmlformats.org/drawingml/2006/picture">
-                <pic:pic xmlns:pic="http://schemas.openxmlformats.org/drawingml/2006/picture">
-                  <pic:nvPicPr>
-                    <pic:cNvPr id="333812580" name="Picture 1" descr="A screenshot of a phone&#10;&#10;Description automatically generated with medium confidence"/>
-                    <pic:cNvPicPr/>
-                  </pic:nvPicPr>
-                  <pic:blipFill>
-                    <a:blip r:embed="rId12">
-                      <a:extLst>
-                        <a:ext uri="{28A0092B-C50C-407E-A947-70E740481C1C}">
-                          <a14:useLocalDpi xmlns:a14="http://schemas.microsoft.com/office/drawing/2010/main" val="0"/>
-                        </a:ext>
-                      </a:extLst>
-                    </a:blip>
-                    <a:stretch>
-                      <a:fillRect/>
-                    </a:stretch>
-                  </pic:blipFill>
-                  <pic:spPr>
-                    <a:xfrm>
-                      <a:off x="0" y="0"/>
-                      <a:ext cx="2860411" cy="5950490"/>
-                    </a:xfrm>
-                    <a:prstGeom prst="rect">
-                      <a:avLst/>
-                    </a:prstGeom>
-                  </pic:spPr>
-                </pic:pic>
-              </a:graphicData>
-            </a:graphic>
-            <wp14:sizeRelH relativeFrom="margin">
-              <wp14:pctWidth>0</wp14:pctWidth>
-            </wp14:sizeRelH>
-            <wp14:sizeRelV relativeFrom="margin">
-              <wp14:pctHeight>0</wp14:pctHeight>
-            </wp14:sizeRelV>
-          </wp:anchor>
-        </w:drawing>
-      </w:r>
-    </w:p>
-    <w:p/>
-    <w:p/>
-    <w:p>
-      <w:r>
-        <w:t xml:space="preserve">Clicking on the check box will mark the task as </w:t>
-      </w:r>
-      <w:proofErr w:type="gramStart"/>
-      <w:r>
-        <w:t>completed</w:t>
-      </w:r>
-      <w:proofErr w:type="gramEnd"/>
-      <w:r>
-        <w:t xml:space="preserve"> </w:t>
-      </w:r>
-    </w:p>
-    <w:p/>
-    <w:p/>
-    <w:p/>
-    <w:p>
-      <w:r>
-        <w:rPr>
-          <w:noProof/>
-        </w:rPr>
-        <w:lastRenderedPageBreak/>
-        <w:drawing>
-          <wp:anchor distT="0" distB="0" distL="114300" distR="114300" simplePos="0" relativeHeight="251669504" behindDoc="0" locked="0" layoutInCell="1" allowOverlap="1" wp14:anchorId="5E16D112" wp14:editId="41AB7800">
+          <wp:anchor distT="0" distB="0" distL="114300" distR="114300" simplePos="0" relativeHeight="251669504" behindDoc="0" locked="0" layoutInCell="1" allowOverlap="1" wp14:anchorId="08F7C2F8" wp14:editId="23FF4B5C">
             <wp:simplePos x="0" y="0"/>
             <wp:positionH relativeFrom="margin">
               <wp:posOffset>-198120</wp:posOffset>
@@ -906,7 +1039,7 @@
                     <pic:cNvPicPr/>
                   </pic:nvPicPr>
                   <pic:blipFill>
-                    <a:blip r:embed="rId14">
+                    <a:blip r:embed="rId15">
                       <a:extLst>
                         <a:ext uri="{28A0092B-C50C-407E-A947-70E740481C1C}">
                           <a14:useLocalDpi xmlns:a14="http://schemas.microsoft.com/office/drawing/2010/main" val="0"/>
@@ -962,23 +1095,6 @@
     <w:p/>
     <w:p/>
     <w:p/>
-    <w:p>
-      <w:r>
-        <w:t>Clicking on the completed checkbox updates the Reward</w:t>
-      </w:r>
-      <w:r>
-        <w:t xml:space="preserve"> Database. In this case, The Completed Task Reward requirement was satisfied so it updated the </w:t>
-      </w:r>
-      <w:proofErr w:type="gramStart"/>
-      <w:r>
-        <w:t>amount</w:t>
-      </w:r>
-      <w:proofErr w:type="gramEnd"/>
-      <w:r>
-        <w:t xml:space="preserve"> of times this award has been achieved. It can be viewed on the Reward Screen of the application. At this moment, the user should click on the Navigation Icon on the Top Left to open the Navigation Menu.</w:t>
-      </w:r>
-    </w:p>
-    <w:p/>
     <w:p/>
     <w:p/>
     <w:p/>
@@ -987,18 +1103,17 @@
         <w:rPr>
           <w:noProof/>
         </w:rPr>
-        <w:lastRenderedPageBreak/>
         <w:drawing>
-          <wp:anchor distT="0" distB="0" distL="114300" distR="114300" simplePos="0" relativeHeight="251676672" behindDoc="0" locked="0" layoutInCell="1" allowOverlap="1" wp14:anchorId="558AEA3D" wp14:editId="69C1BD39">
+          <wp:anchor distT="0" distB="0" distL="114300" distR="114300" simplePos="0" relativeHeight="251671552" behindDoc="0" locked="0" layoutInCell="1" allowOverlap="1" wp14:anchorId="13FAC2CB" wp14:editId="160FAC55">
             <wp:simplePos x="0" y="0"/>
             <wp:positionH relativeFrom="margin">
-              <wp:align>left</wp:align>
+              <wp:posOffset>-635</wp:posOffset>
             </wp:positionH>
             <wp:positionV relativeFrom="paragraph">
-              <wp:posOffset>0</wp:posOffset>
+              <wp:posOffset>10160</wp:posOffset>
             </wp:positionV>
-            <wp:extent cx="2684780" cy="5577840"/>
-            <wp:effectExtent l="0" t="0" r="1270" b="3810"/>
+            <wp:extent cx="2817495" cy="5854065"/>
+            <wp:effectExtent l="0" t="0" r="1905" b="0"/>
             <wp:wrapSquare wrapText="bothSides"/>
             <wp:docPr id="640470866" name="Picture 1" descr="A screenshot of a phone&#10;&#10;Description automatically generated with medium confidence"/>
             <wp:cNvGraphicFramePr>
@@ -1012,7 +1127,7 @@
                     <pic:cNvPicPr/>
                   </pic:nvPicPr>
                   <pic:blipFill>
-                    <a:blip r:embed="rId15">
+                    <a:blip r:embed="rId16">
                       <a:extLst>
                         <a:ext uri="{28A0092B-C50C-407E-A947-70E740481C1C}">
                           <a14:useLocalDpi xmlns:a14="http://schemas.microsoft.com/office/drawing/2010/main" val="0"/>
@@ -1026,7 +1141,7 @@
                   <pic:spPr>
                     <a:xfrm>
                       <a:off x="0" y="0"/>
-                      <a:ext cx="2684780" cy="5577840"/>
+                      <a:ext cx="2817495" cy="5854065"/>
                     </a:xfrm>
                     <a:prstGeom prst="rect">
                       <a:avLst/>
@@ -1045,62 +1160,279 @@
         </w:drawing>
       </w:r>
     </w:p>
-    <w:p/>
-    <w:p/>
-    <w:p/>
-    <w:p/>
-    <w:p/>
-    <w:p/>
-    <w:p/>
-    <w:p/>
-    <w:p/>
-    <w:p/>
-    <w:p/>
-    <w:p/>
-    <w:p/>
-    <w:p/>
-    <w:p/>
-    <w:p/>
-    <w:p/>
-    <w:p/>
-    <w:p/>
-    <w:p/>
-    <w:p>
-      <w:r>
-        <w:t xml:space="preserve">Clicking on the Rewards Screen </w:t>
-      </w:r>
-      <w:proofErr w:type="gramStart"/>
-      <w:r>
-        <w:t>opens up</w:t>
-      </w:r>
-      <w:proofErr w:type="gramEnd"/>
-      <w:r>
-        <w:t xml:space="preserve"> all the possible awards a user can achieve and shows how many times it has been achieved. At this stage there is just two rewards to display. As you can see, after clicking the task as complete on the Todo Screen, the reward screen has updated to display that we have achieved it once and </w:t>
-      </w:r>
-      <w:r>
-        <w:t xml:space="preserve">achieved 3 points from </w:t>
-      </w:r>
-      <w:proofErr w:type="gramStart"/>
-      <w:r>
-        <w:t>it</w:t>
-      </w:r>
-      <w:proofErr w:type="gramEnd"/>
-    </w:p>
-    <w:p/>
-    <w:p/>
-    <w:p/>
-    <w:p/>
-    <w:p/>
-    <w:p/>
-    <w:p/>
     <w:p>
       <w:r>
         <w:rPr>
           <w:noProof/>
         </w:rPr>
+        <mc:AlternateContent>
+          <mc:Choice Requires="wps">
+            <w:drawing>
+              <wp:anchor distT="45720" distB="45720" distL="114300" distR="114300" simplePos="0" relativeHeight="251674624" behindDoc="0" locked="0" layoutInCell="1" allowOverlap="1" wp14:anchorId="7252F066" wp14:editId="72DD69BE">
+                <wp:simplePos x="0" y="0"/>
+                <wp:positionH relativeFrom="column">
+                  <wp:posOffset>3028315</wp:posOffset>
+                </wp:positionH>
+                <wp:positionV relativeFrom="paragraph">
+                  <wp:posOffset>438785</wp:posOffset>
+                </wp:positionV>
+                <wp:extent cx="3114675" cy="1543050"/>
+                <wp:effectExtent l="0" t="0" r="28575" b="19050"/>
+                <wp:wrapSquare wrapText="bothSides"/>
+                <wp:docPr id="217" name="Text Box 2"/>
+                <wp:cNvGraphicFramePr>
+                  <a:graphicFrameLocks xmlns:a="http://schemas.openxmlformats.org/drawingml/2006/main"/>
+                </wp:cNvGraphicFramePr>
+                <a:graphic xmlns:a="http://schemas.openxmlformats.org/drawingml/2006/main">
+                  <a:graphicData uri="http://schemas.microsoft.com/office/word/2010/wordprocessingShape">
+                    <wps:wsp>
+                      <wps:cNvSpPr txBox="1">
+                        <a:spLocks noChangeArrowheads="1"/>
+                      </wps:cNvSpPr>
+                      <wps:spPr bwMode="auto">
+                        <a:xfrm>
+                          <a:off x="0" y="0"/>
+                          <a:ext cx="3114675" cy="1543050"/>
+                        </a:xfrm>
+                        <a:prstGeom prst="rect">
+                          <a:avLst/>
+                        </a:prstGeom>
+                        <a:solidFill>
+                          <a:srgbClr val="FFFFFF"/>
+                        </a:solidFill>
+                        <a:ln w="9525">
+                          <a:solidFill>
+                            <a:srgbClr val="000000"/>
+                          </a:solidFill>
+                          <a:miter lim="800000"/>
+                          <a:headEnd/>
+                          <a:tailEnd/>
+                        </a:ln>
+                      </wps:spPr>
+                      <wps:txbx>
+                        <w:txbxContent>
+                          <w:p>
+                            <w:r>
+                              <w:t>Clicking on the completed checkbox updates the Reward Database. In this case, The Completed Task Reward requirement was satisfied so it updated the amount of times this award has been achieved. It can be viewed on the Reward Screen of the application. At this moment, the user should click on the Navigation Icon on the Top Left to open the Navigation Menu. Then click Rewards</w:t>
+                            </w:r>
+                          </w:p>
+                          <w:p/>
+                        </w:txbxContent>
+                      </wps:txbx>
+                      <wps:bodyPr rot="0" vert="horz" wrap="square" lIns="91440" tIns="45720" rIns="91440" bIns="45720" anchor="t" anchorCtr="0">
+                        <a:noAutofit/>
+                      </wps:bodyPr>
+                    </wps:wsp>
+                  </a:graphicData>
+                </a:graphic>
+                <wp14:sizeRelH relativeFrom="margin">
+                  <wp14:pctWidth>0</wp14:pctWidth>
+                </wp14:sizeRelH>
+                <wp14:sizeRelV relativeFrom="margin">
+                  <wp14:pctHeight>0</wp14:pctHeight>
+                </wp14:sizeRelV>
+              </wp:anchor>
+            </w:drawing>
+          </mc:Choice>
+          <mc:Fallback>
+            <w:pict>
+              <v:shapetype w14:anchorId="7252F066" id="_x0000_t202" coordsize="21600,21600" o:spt="202" path="m,l,21600r21600,l21600,xe">
+                <v:stroke joinstyle="miter"/>
+                <v:path gradientshapeok="t" o:connecttype="rect"/>
+              </v:shapetype>
+              <v:shape id="Text Box 2" o:spid="_x0000_s1026" type="#_x0000_t202" style="position:absolute;margin-left:238.45pt;margin-top:34.55pt;width:245.25pt;height:121.5pt;z-index:251674624;visibility:visible;mso-wrap-style:square;mso-width-percent:0;mso-height-percent:0;mso-wrap-distance-left:9pt;mso-wrap-distance-top:3.6pt;mso-wrap-distance-right:9pt;mso-wrap-distance-bottom:3.6pt;mso-position-horizontal:absolute;mso-position-horizontal-relative:text;mso-position-vertical:absolute;mso-position-vertical-relative:text;mso-width-percent:0;mso-height-percent:0;mso-width-relative:margin;mso-height-relative:margin;v-text-anchor:top" o:gfxdata="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">
+                <v:textbox>
+                  <w:txbxContent>
+                    <w:p>
+                      <w:r>
+                        <w:t>Clicking on the completed checkbox updates the Reward Database. In this case, The Completed Task Reward requirement was satisfied so it updated the amount of times this award has been achieved. It can be viewed on the Reward Screen of the application. At this moment, the user should click on the Navigation Icon on the Top Left to open the Navigation Menu. Then click Rewards</w:t>
+                      </w:r>
+                    </w:p>
+                    <w:p/>
+                  </w:txbxContent>
+                </v:textbox>
+                <w10:wrap type="square"/>
+              </v:shape>
+            </w:pict>
+          </mc:Fallback>
+        </mc:AlternateContent>
+      </w:r>
+    </w:p>
+    <w:p/>
+    <w:p/>
+    <w:p/>
+    <w:p>
+      <w:r>
+        <w:rPr>
+          <w:noProof/>
+        </w:rPr>
+        <mc:AlternateContent>
+          <mc:Choice Requires="wps">
+            <w:drawing>
+              <wp:anchor distT="45720" distB="45720" distL="114300" distR="114300" simplePos="0" relativeHeight="251675648" behindDoc="0" locked="0" layoutInCell="1" allowOverlap="1" wp14:anchorId="332EA56C" wp14:editId="1F8CDC67">
+                <wp:simplePos x="0" y="0"/>
+                <wp:positionH relativeFrom="column">
+                  <wp:posOffset>3028950</wp:posOffset>
+                </wp:positionH>
+                <wp:positionV relativeFrom="paragraph">
+                  <wp:posOffset>459105</wp:posOffset>
+                </wp:positionV>
+                <wp:extent cx="3114675" cy="1543050"/>
+                <wp:effectExtent l="0" t="0" r="28575" b="19050"/>
+                <wp:wrapSquare wrapText="bothSides"/>
+                <wp:docPr id="732520925" name="Text Box 2"/>
+                <wp:cNvGraphicFramePr>
+                  <a:graphicFrameLocks xmlns:a="http://schemas.openxmlformats.org/drawingml/2006/main"/>
+                </wp:cNvGraphicFramePr>
+                <a:graphic xmlns:a="http://schemas.openxmlformats.org/drawingml/2006/main">
+                  <a:graphicData uri="http://schemas.microsoft.com/office/word/2010/wordprocessingShape">
+                    <wps:wsp>
+                      <wps:cNvSpPr txBox="1">
+                        <a:spLocks noChangeArrowheads="1"/>
+                      </wps:cNvSpPr>
+                      <wps:spPr bwMode="auto">
+                        <a:xfrm>
+                          <a:off x="0" y="0"/>
+                          <a:ext cx="3114675" cy="1543050"/>
+                        </a:xfrm>
+                        <a:prstGeom prst="rect">
+                          <a:avLst/>
+                        </a:prstGeom>
+                        <a:solidFill>
+                          <a:srgbClr val="FFFFFF"/>
+                        </a:solidFill>
+                        <a:ln w="9525">
+                          <a:solidFill>
+                            <a:srgbClr val="000000"/>
+                          </a:solidFill>
+                          <a:miter lim="800000"/>
+                          <a:headEnd/>
+                          <a:tailEnd/>
+                        </a:ln>
+                      </wps:spPr>
+                      <wps:txbx>
+                        <w:txbxContent>
+                          <w:p>
+                            <w:r>
+                              <w:t>Clicking on the Rewards Screen opens up all the possible awards a user can achieve and shows how many times it has been achieved. At this stage there is just two rewards to display. As you can see, with the below test after clicking the task as complete on the Todo Screen, the reward screen has updated to display that we have achieved it once and achieved 3 points from it.</w:t>
+                            </w:r>
+                          </w:p>
+                          <w:p/>
+                        </w:txbxContent>
+                      </wps:txbx>
+                      <wps:bodyPr rot="0" vert="horz" wrap="square" lIns="91440" tIns="45720" rIns="91440" bIns="45720" anchor="t" anchorCtr="0">
+                        <a:noAutofit/>
+                      </wps:bodyPr>
+                    </wps:wsp>
+                  </a:graphicData>
+                </a:graphic>
+                <wp14:sizeRelH relativeFrom="margin">
+                  <wp14:pctWidth>0</wp14:pctWidth>
+                </wp14:sizeRelH>
+                <wp14:sizeRelV relativeFrom="margin">
+                  <wp14:pctHeight>0</wp14:pctHeight>
+                </wp14:sizeRelV>
+              </wp:anchor>
+            </w:drawing>
+          </mc:Choice>
+          <mc:Fallback>
+            <w:pict>
+              <v:shape w14:anchorId="332EA56C" id="_x0000_s1027" type="#_x0000_t202" style="position:absolute;margin-left:238.5pt;margin-top:36.15pt;width:245.25pt;height:121.5pt;z-index:251675648;visibility:visible;mso-wrap-style:square;mso-width-percent:0;mso-height-percent:0;mso-wrap-distance-left:9pt;mso-wrap-distance-top:3.6pt;mso-wrap-distance-right:9pt;mso-wrap-distance-bottom:3.6pt;mso-position-horizontal:absolute;mso-position-horizontal-relative:text;mso-position-vertical:absolute;mso-position-vertical-relative:text;mso-width-percent:0;mso-height-percent:0;mso-width-relative:margin;mso-height-relative:margin;v-text-anchor:top" o:gfxdata="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">
+                <v:textbox>
+                  <w:txbxContent>
+                    <w:p>
+                      <w:r>
+                        <w:t>Clicking on the Rewards Screen opens up all the possible awards a user can achieve and shows how many times it has been achieved. At this stage there is just two rewards to display. As you can see, with the below test after clicking the task as complete on the Todo Screen, the reward screen has updated to display that we have achieved it once and achieved 3 points from it.</w:t>
+                      </w:r>
+                    </w:p>
+                    <w:p/>
+                  </w:txbxContent>
+                </v:textbox>
+                <w10:wrap type="square"/>
+              </v:shape>
+            </w:pict>
+          </mc:Fallback>
+        </mc:AlternateContent>
+      </w:r>
+    </w:p>
+    <w:p/>
+    <w:p/>
+    <w:p/>
+    <w:p/>
+    <w:p/>
+    <w:p/>
+    <w:p/>
+    <w:p/>
+    <w:p/>
+    <w:p/>
+    <w:p>
+      <w:r>
         <w:lastRenderedPageBreak/>
+        <w:t xml:space="preserve">Test Objective: Checking updating </w:t>
+      </w:r>
+      <w:proofErr w:type="gramStart"/>
+      <w:r>
+        <w:t>database</w:t>
+      </w:r>
+      <w:proofErr w:type="gramEnd"/>
+    </w:p>
+    <w:p>
+      <w:r>
+        <w:t>Test Steps:</w:t>
+      </w:r>
+    </w:p>
+    <w:p>
+      <w:pPr>
+        <w:pStyle w:val="ListParagraph"/>
+        <w:numPr>
+          <w:ilvl w:val="0"/>
+          <w:numId w:val="3"/>
+        </w:numPr>
+      </w:pPr>
+      <w:r>
+        <w:t xml:space="preserve">Click on navigation </w:t>
+      </w:r>
+      <w:proofErr w:type="gramStart"/>
+      <w:r>
+        <w:t>icon</w:t>
+      </w:r>
+      <w:proofErr w:type="gramEnd"/>
+    </w:p>
+    <w:p>
+      <w:pPr>
+        <w:pStyle w:val="ListParagraph"/>
+        <w:numPr>
+          <w:ilvl w:val="0"/>
+          <w:numId w:val="3"/>
+        </w:numPr>
+      </w:pPr>
+      <w:r>
+        <w:t>Then click “</w:t>
+      </w:r>
+      <w:proofErr w:type="gramStart"/>
+      <w:r>
+        <w:t>Rewards”</w:t>
+      </w:r>
+      <w:proofErr w:type="gramEnd"/>
+    </w:p>
+    <w:p>
+      <w:r>
+        <w:t>Expected Result: Rewards screen should display an updated view of total points which is calculated from completion of task.</w:t>
+      </w:r>
+    </w:p>
+    <w:p>
+      <w:r>
+        <w:t>Result: Database appears to have been updated. Reward tally increased.</w:t>
+      </w:r>
+    </w:p>
+    <w:p/>
+    <w:p>
+      <w:r>
+        <w:rPr>
+          <w:noProof/>
+        </w:rPr>
         <w:drawing>
-          <wp:anchor distT="0" distB="0" distL="114300" distR="114300" simplePos="0" relativeHeight="251680768" behindDoc="0" locked="0" layoutInCell="1" allowOverlap="1" wp14:anchorId="3CC31BEB" wp14:editId="410F1EB4">
+          <wp:anchor distT="0" distB="0" distL="114300" distR="114300" simplePos="0" relativeHeight="251673600" behindDoc="0" locked="0" layoutInCell="1" allowOverlap="1" wp14:anchorId="79F02FC9" wp14:editId="0E662018">
             <wp:simplePos x="0" y="0"/>
             <wp:positionH relativeFrom="margin">
               <wp:posOffset>-22860</wp:posOffset>
@@ -1123,7 +1455,7 @@
                     <pic:cNvPicPr/>
                   </pic:nvPicPr>
                   <pic:blipFill>
-                    <a:blip r:embed="rId16">
+                    <a:blip r:embed="rId17">
                       <a:extLst>
                         <a:ext uri="{28A0092B-C50C-407E-A947-70E740481C1C}">
                           <a14:useLocalDpi xmlns:a14="http://schemas.microsoft.com/office/drawing/2010/main" val="0"/>
@@ -1177,40 +1509,130 @@
     <w:p/>
     <w:p/>
     <w:p/>
-    <w:p>
-      <w:r>
-        <w:t>Going back and completing the second task, will update the reward again</w:t>
-      </w:r>
-      <w:r>
-        <w:t>.</w:t>
-      </w:r>
-    </w:p>
-    <w:p/>
-    <w:p/>
-    <w:p/>
-    <w:p/>
-    <w:p/>
-    <w:p/>
-    <w:p/>
+    <w:p/>
+    <w:p/>
+    <w:p>
+      <w:r>
+        <w:lastRenderedPageBreak/>
+        <w:t xml:space="preserve">Test Objective: Checking updating database of multiple </w:t>
+      </w:r>
+      <w:proofErr w:type="gramStart"/>
+      <w:r>
+        <w:t>tasks</w:t>
+      </w:r>
+      <w:proofErr w:type="gramEnd"/>
+    </w:p>
+    <w:p>
+      <w:r>
+        <w:t>Test Steps:</w:t>
+      </w:r>
+    </w:p>
+    <w:p>
+      <w:pPr>
+        <w:pStyle w:val="ListParagraph"/>
+        <w:numPr>
+          <w:ilvl w:val="0"/>
+          <w:numId w:val="4"/>
+        </w:numPr>
+      </w:pPr>
+      <w:r>
+        <w:t xml:space="preserve">Click checked box on previously created second </w:t>
+      </w:r>
+      <w:proofErr w:type="gramStart"/>
+      <w:r>
+        <w:t>task</w:t>
+      </w:r>
+      <w:proofErr w:type="gramEnd"/>
+    </w:p>
+    <w:p>
+      <w:pPr>
+        <w:pStyle w:val="ListParagraph"/>
+        <w:numPr>
+          <w:ilvl w:val="0"/>
+          <w:numId w:val="4"/>
+        </w:numPr>
+      </w:pPr>
+      <w:r>
+        <w:t xml:space="preserve">Ensure tick </w:t>
+      </w:r>
+      <w:proofErr w:type="gramStart"/>
+      <w:r>
+        <w:t>appears</w:t>
+      </w:r>
+      <w:proofErr w:type="gramEnd"/>
+    </w:p>
+    <w:p>
+      <w:pPr>
+        <w:pStyle w:val="ListParagraph"/>
+        <w:numPr>
+          <w:ilvl w:val="0"/>
+          <w:numId w:val="4"/>
+        </w:numPr>
+      </w:pPr>
+      <w:r>
+        <w:t xml:space="preserve">Click on navigation </w:t>
+      </w:r>
+      <w:proofErr w:type="gramStart"/>
+      <w:r>
+        <w:t>icon</w:t>
+      </w:r>
+      <w:proofErr w:type="gramEnd"/>
+    </w:p>
+    <w:p>
+      <w:pPr>
+        <w:pStyle w:val="ListParagraph"/>
+        <w:numPr>
+          <w:ilvl w:val="0"/>
+          <w:numId w:val="4"/>
+        </w:numPr>
+      </w:pPr>
+      <w:r>
+        <w:t>Then click “</w:t>
+      </w:r>
+      <w:proofErr w:type="gramStart"/>
+      <w:r>
+        <w:t>Rewards”</w:t>
+      </w:r>
+      <w:proofErr w:type="gramEnd"/>
+    </w:p>
+    <w:p>
+      <w:r>
+        <w:t xml:space="preserve">Expected Result: Rewards screen should display tasks an updated view of total points which is calculated from completion of now multiple </w:t>
+      </w:r>
+      <w:proofErr w:type="gramStart"/>
+      <w:r>
+        <w:t>tasks</w:t>
+      </w:r>
+      <w:proofErr w:type="gramEnd"/>
+    </w:p>
+    <w:p>
+      <w:r>
+        <w:t>Result: Database appears to have been updated. Reward tally increased.</w:t>
+      </w:r>
+    </w:p>
+    <w:p>
+      <w:r>
+        <w:t>Evidence:</w:t>
+      </w:r>
+    </w:p>
     <w:p>
       <w:r>
         <w:rPr>
           <w:noProof/>
         </w:rPr>
-        <w:lastRenderedPageBreak/>
         <w:drawing>
-          <wp:anchor distT="0" distB="0" distL="114300" distR="114300" simplePos="0" relativeHeight="251674624" behindDoc="0" locked="0" layoutInCell="1" allowOverlap="1" wp14:anchorId="6581E33D" wp14:editId="6E572528">
+          <wp:anchor distT="0" distB="0" distL="114300" distR="114300" simplePos="0" relativeHeight="251670528" behindDoc="0" locked="0" layoutInCell="1" allowOverlap="1" wp14:anchorId="7EE9E5BF" wp14:editId="6E1FD6F5">
             <wp:simplePos x="0" y="0"/>
             <wp:positionH relativeFrom="column">
-              <wp:posOffset>2933700</wp:posOffset>
+              <wp:posOffset>3219450</wp:posOffset>
             </wp:positionH>
             <wp:positionV relativeFrom="paragraph">
               <wp:posOffset>0</wp:posOffset>
             </wp:positionV>
-            <wp:extent cx="3119755" cy="6438900"/>
+            <wp:extent cx="2834005" cy="5848985"/>
             <wp:effectExtent l="0" t="0" r="4445" b="0"/>
             <wp:wrapSquare wrapText="bothSides"/>
-            <wp:docPr id="1897353414" name="Picture 1"/>
+            <wp:docPr id="1897353414" name="Picture 1" descr="A screenshot of a phone&#10;&#10;Description automatically generated with medium confidence"/>
             <wp:cNvGraphicFramePr>
               <a:graphicFrameLocks xmlns:a="http://schemas.openxmlformats.org/drawingml/2006/main" noChangeAspect="1"/>
             </wp:cNvGraphicFramePr>
@@ -1218,67 +1640,7 @@
               <a:graphicData uri="http://schemas.openxmlformats.org/drawingml/2006/picture">
                 <pic:pic xmlns:pic="http://schemas.openxmlformats.org/drawingml/2006/picture">
                   <pic:nvPicPr>
-                    <pic:cNvPr id="1897353414" name=""/>
-                    <pic:cNvPicPr/>
-                  </pic:nvPicPr>
-                  <pic:blipFill>
-                    <a:blip r:embed="rId17">
-                      <a:extLst>
-                        <a:ext uri="{28A0092B-C50C-407E-A947-70E740481C1C}">
-                          <a14:useLocalDpi xmlns:a14="http://schemas.microsoft.com/office/drawing/2010/main" val="0"/>
-                        </a:ext>
-                      </a:extLst>
-                    </a:blip>
-                    <a:stretch>
-                      <a:fillRect/>
-                    </a:stretch>
-                  </pic:blipFill>
-                  <pic:spPr>
-                    <a:xfrm>
-                      <a:off x="0" y="0"/>
-                      <a:ext cx="3119755" cy="6438900"/>
-                    </a:xfrm>
-                    <a:prstGeom prst="rect">
-                      <a:avLst/>
-                    </a:prstGeom>
-                  </pic:spPr>
-                </pic:pic>
-              </a:graphicData>
-            </a:graphic>
-            <wp14:sizeRelH relativeFrom="margin">
-              <wp14:pctWidth>0</wp14:pctWidth>
-            </wp14:sizeRelH>
-            <wp14:sizeRelV relativeFrom="margin">
-              <wp14:pctHeight>0</wp14:pctHeight>
-            </wp14:sizeRelV>
-          </wp:anchor>
-        </w:drawing>
-      </w:r>
-      <w:r>
-        <w:rPr>
-          <w:noProof/>
-        </w:rPr>
-        <w:drawing>
-          <wp:anchor distT="0" distB="0" distL="114300" distR="114300" simplePos="0" relativeHeight="251678720" behindDoc="0" locked="0" layoutInCell="1" allowOverlap="1" wp14:anchorId="6A6FB7CF" wp14:editId="337F7D19">
-            <wp:simplePos x="0" y="0"/>
-            <wp:positionH relativeFrom="column">
-              <wp:posOffset>-243840</wp:posOffset>
-            </wp:positionH>
-            <wp:positionV relativeFrom="paragraph">
-              <wp:posOffset>0</wp:posOffset>
-            </wp:positionV>
-            <wp:extent cx="3140710" cy="6507480"/>
-            <wp:effectExtent l="0" t="0" r="2540" b="7620"/>
-            <wp:wrapSquare wrapText="bothSides"/>
-            <wp:docPr id="460791349" name="Picture 1" descr="A screenshot of a phone&#10;&#10;Description automatically generated with medium confidence"/>
-            <wp:cNvGraphicFramePr>
-              <a:graphicFrameLocks xmlns:a="http://schemas.openxmlformats.org/drawingml/2006/main" noChangeAspect="1"/>
-            </wp:cNvGraphicFramePr>
-            <a:graphic xmlns:a="http://schemas.openxmlformats.org/drawingml/2006/main">
-              <a:graphicData uri="http://schemas.openxmlformats.org/drawingml/2006/picture">
-                <pic:pic xmlns:pic="http://schemas.openxmlformats.org/drawingml/2006/picture">
-                  <pic:nvPicPr>
-                    <pic:cNvPr id="460791349" name="Picture 1" descr="A screenshot of a phone&#10;&#10;Description automatically generated with medium confidence"/>
+                    <pic:cNvPr id="1897353414" name="Picture 1" descr="A screenshot of a phone&#10;&#10;Description automatically generated with medium confidence"/>
                     <pic:cNvPicPr/>
                   </pic:nvPicPr>
                   <pic:blipFill>
@@ -1296,7 +1658,7 @@
                   <pic:spPr>
                     <a:xfrm>
                       <a:off x="0" y="0"/>
-                      <a:ext cx="3140710" cy="6507480"/>
+                      <a:ext cx="2834005" cy="5848985"/>
                     </a:xfrm>
                     <a:prstGeom prst="rect">
                       <a:avLst/>
@@ -1314,7 +1676,68 @@
           </wp:anchor>
         </w:drawing>
       </w:r>
-    </w:p>
+      <w:r>
+        <w:rPr>
+          <w:noProof/>
+        </w:rPr>
+        <w:drawing>
+          <wp:anchor distT="0" distB="0" distL="114300" distR="114300" simplePos="0" relativeHeight="251672576" behindDoc="0" locked="0" layoutInCell="1" allowOverlap="1" wp14:anchorId="56865789" wp14:editId="7AD8F736">
+            <wp:simplePos x="0" y="0"/>
+            <wp:positionH relativeFrom="column">
+              <wp:posOffset>83185</wp:posOffset>
+            </wp:positionH>
+            <wp:positionV relativeFrom="paragraph">
+              <wp:posOffset>0</wp:posOffset>
+            </wp:positionV>
+            <wp:extent cx="2807970" cy="5819775"/>
+            <wp:effectExtent l="0" t="0" r="0" b="9525"/>
+            <wp:wrapSquare wrapText="bothSides"/>
+            <wp:docPr id="460791349" name="Picture 1" descr="A screenshot of a phone&#10;&#10;Description automatically generated with medium confidence"/>
+            <wp:cNvGraphicFramePr>
+              <a:graphicFrameLocks xmlns:a="http://schemas.openxmlformats.org/drawingml/2006/main" noChangeAspect="1"/>
+            </wp:cNvGraphicFramePr>
+            <a:graphic xmlns:a="http://schemas.openxmlformats.org/drawingml/2006/main">
+              <a:graphicData uri="http://schemas.openxmlformats.org/drawingml/2006/picture">
+                <pic:pic xmlns:pic="http://schemas.openxmlformats.org/drawingml/2006/picture">
+                  <pic:nvPicPr>
+                    <pic:cNvPr id="460791349" name="Picture 1" descr="A screenshot of a phone&#10;&#10;Description automatically generated with medium confidence"/>
+                    <pic:cNvPicPr/>
+                  </pic:nvPicPr>
+                  <pic:blipFill>
+                    <a:blip r:embed="rId19">
+                      <a:extLst>
+                        <a:ext uri="{28A0092B-C50C-407E-A947-70E740481C1C}">
+                          <a14:useLocalDpi xmlns:a14="http://schemas.microsoft.com/office/drawing/2010/main" val="0"/>
+                        </a:ext>
+                      </a:extLst>
+                    </a:blip>
+                    <a:stretch>
+                      <a:fillRect/>
+                    </a:stretch>
+                  </pic:blipFill>
+                  <pic:spPr>
+                    <a:xfrm>
+                      <a:off x="0" y="0"/>
+                      <a:ext cx="2807970" cy="5819775"/>
+                    </a:xfrm>
+                    <a:prstGeom prst="rect">
+                      <a:avLst/>
+                    </a:prstGeom>
+                  </pic:spPr>
+                </pic:pic>
+              </a:graphicData>
+            </a:graphic>
+            <wp14:sizeRelH relativeFrom="margin">
+              <wp14:pctWidth>0</wp14:pctWidth>
+            </wp14:sizeRelH>
+            <wp14:sizeRelV relativeFrom="margin">
+              <wp14:pctHeight>0</wp14:pctHeight>
+            </wp14:sizeRelV>
+          </wp:anchor>
+        </w:drawing>
+      </w:r>
+    </w:p>
+    <w:p/>
     <w:p/>
     <w:p/>
     <w:p/>
@@ -1329,6 +1752,379 @@
     </w:sectPr>
   </w:body>
 </w:document>
+</file>
+
+<file path=word/numbering.xml><?xml version="1.0" encoding="utf-8"?>
+<w:numbering xmlns:wpc="http://schemas.microsoft.com/office/word/2010/wordprocessingCanvas" xmlns:cx="http://schemas.microsoft.com/office/drawing/2014/chartex" xmlns:cx1="http://schemas.microsoft.com/office/drawing/2015/9/8/chartex" xmlns:cx2="http://schemas.microsoft.com/office/drawing/2015/10/21/chartex" xmlns:cx3="http://schemas.microsoft.com/office/drawing/2016/5/9/chartex" xmlns:cx4="http://schemas.microsoft.com/office/drawing/2016/5/10/chartex" xmlns:cx5="http://schemas.microsoft.com/office/drawing/2016/5/11/chartex" xmlns:cx6="http://schemas.microsoft.com/office/drawing/2016/5/12/chartex" xmlns:cx7="http://schemas.microsoft.com/office/drawing/2016/5/13/chartex" xmlns:cx8="http://schemas.microsoft.com/office/drawing/2016/5/14/chartex" xmlns:mc="http://schemas.openxmlformats.org/markup-compatibility/2006" xmlns:aink="http://schemas.microsoft.com/office/drawing/2016/ink" xmlns:am3d="http://schemas.microsoft.com/office/drawing/2017/model3d" xmlns:o="urn:schemas-microsoft-com:office:office" xmlns:oel="http://schemas.microsoft.com/office/2019/extlst" xmlns:r="http://schemas.openxmlformats.org/officeDocument/2006/relationships" xmlns:m="http://schemas.openxmlformats.org/officeDocument/2006/math" xmlns:v="urn:schemas-microsoft-com:vml" xmlns:wp14="http://schemas.microsoft.com/office/word/2010/wordprocessingDrawing" xmlns:wp="http://schemas.openxmlformats.org/drawingml/2006/wordprocessingDrawing" xmlns:w10="urn:schemas-microsoft-com:office:word" xmlns:w="http://schemas.openxmlformats.org/wordprocessingml/2006/main" xmlns:w14="http://schemas.microsoft.com/office/word/2010/wordml" xmlns:w15="http://schemas.microsoft.com/office/word/2012/wordml" xmlns:w16cex="http://schemas.microsoft.com/office/word/2018/wordml/cex" xmlns:w16cid="http://schemas.microsoft.com/office/word/2016/wordml/cid" xmlns:w16="http://schemas.microsoft.com/office/word/2018/wordml" xmlns:w16sdtdh="http://schemas.microsoft.com/office/word/2020/wordml/sdtdatahash" xmlns:w16se="http://schemas.microsoft.com/office/word/2015/wordml/symex" xmlns:wpg="http://schemas.microsoft.com/office/word/2010/wordprocessingGroup" xmlns:wpi="http://schemas.microsoft.com/office/word/2010/wordprocessingInk" xmlns:wne="http://schemas.microsoft.com/office/word/2006/wordml" xmlns:wps="http://schemas.microsoft.com/office/word/2010/wordprocessingShape" mc:Ignorable="w14 w15 w16se w16cid w16 w16cex w16sdtdh wp14">
+  <w:abstractNum w:abstractNumId="0" w15:restartNumberingAfterBreak="0">
+    <w:nsid w:val="05694401"/>
+    <w:multiLevelType w:val="hybridMultilevel"/>
+    <w:tmpl w:val="8910B5C6"/>
+    <w:lvl w:ilvl="0" w:tplc="FFFFFFFF">
+      <w:start w:val="1"/>
+      <w:numFmt w:val="lowerLetter"/>
+      <w:lvlText w:val="%1."/>
+      <w:lvlJc w:val="left"/>
+      <w:pPr>
+        <w:ind w:left="720" w:hanging="360"/>
+      </w:pPr>
+      <w:rPr>
+        <w:rFonts w:hint="default"/>
+      </w:rPr>
+    </w:lvl>
+    <w:lvl w:ilvl="1" w:tplc="FFFFFFFF" w:tentative="1">
+      <w:start w:val="1"/>
+      <w:numFmt w:val="lowerLetter"/>
+      <w:lvlText w:val="%2."/>
+      <w:lvlJc w:val="left"/>
+      <w:pPr>
+        <w:ind w:left="1440" w:hanging="360"/>
+      </w:pPr>
+    </w:lvl>
+    <w:lvl w:ilvl="2" w:tplc="FFFFFFFF" w:tentative="1">
+      <w:start w:val="1"/>
+      <w:numFmt w:val="lowerRoman"/>
+      <w:lvlText w:val="%3."/>
+      <w:lvlJc w:val="right"/>
+      <w:pPr>
+        <w:ind w:left="2160" w:hanging="180"/>
+      </w:pPr>
+    </w:lvl>
+    <w:lvl w:ilvl="3" w:tplc="FFFFFFFF" w:tentative="1">
+      <w:start w:val="1"/>
+      <w:numFmt w:val="decimal"/>
+      <w:lvlText w:val="%4."/>
+      <w:lvlJc w:val="left"/>
+      <w:pPr>
+        <w:ind w:left="2880" w:hanging="360"/>
+      </w:pPr>
+    </w:lvl>
+    <w:lvl w:ilvl="4" w:tplc="FFFFFFFF" w:tentative="1">
+      <w:start w:val="1"/>
+      <w:numFmt w:val="lowerLetter"/>
+      <w:lvlText w:val="%5."/>
+      <w:lvlJc w:val="left"/>
+      <w:pPr>
+        <w:ind w:left="3600" w:hanging="360"/>
+      </w:pPr>
+    </w:lvl>
+    <w:lvl w:ilvl="5" w:tplc="FFFFFFFF" w:tentative="1">
+      <w:start w:val="1"/>
+      <w:numFmt w:val="lowerRoman"/>
+      <w:lvlText w:val="%6."/>
+      <w:lvlJc w:val="right"/>
+      <w:pPr>
+        <w:ind w:left="4320" w:hanging="180"/>
+      </w:pPr>
+    </w:lvl>
+    <w:lvl w:ilvl="6" w:tplc="FFFFFFFF" w:tentative="1">
+      <w:start w:val="1"/>
+      <w:numFmt w:val="decimal"/>
+      <w:lvlText w:val="%7."/>
+      <w:lvlJc w:val="left"/>
+      <w:pPr>
+        <w:ind w:left="5040" w:hanging="360"/>
+      </w:pPr>
+    </w:lvl>
+    <w:lvl w:ilvl="7" w:tplc="FFFFFFFF" w:tentative="1">
+      <w:start w:val="1"/>
+      <w:numFmt w:val="lowerLetter"/>
+      <w:lvlText w:val="%8."/>
+      <w:lvlJc w:val="left"/>
+      <w:pPr>
+        <w:ind w:left="5760" w:hanging="360"/>
+      </w:pPr>
+    </w:lvl>
+    <w:lvl w:ilvl="8" w:tplc="FFFFFFFF" w:tentative="1">
+      <w:start w:val="1"/>
+      <w:numFmt w:val="lowerRoman"/>
+      <w:lvlText w:val="%9."/>
+      <w:lvlJc w:val="right"/>
+      <w:pPr>
+        <w:ind w:left="6480" w:hanging="180"/>
+      </w:pPr>
+    </w:lvl>
+  </w:abstractNum>
+  <w:abstractNum w:abstractNumId="1" w15:restartNumberingAfterBreak="0">
+    <w:nsid w:val="1C120455"/>
+    <w:multiLevelType w:val="hybridMultilevel"/>
+    <w:tmpl w:val="8910B5C6"/>
+    <w:lvl w:ilvl="0" w:tplc="0C090019">
+      <w:start w:val="1"/>
+      <w:numFmt w:val="lowerLetter"/>
+      <w:lvlText w:val="%1."/>
+      <w:lvlJc w:val="left"/>
+      <w:pPr>
+        <w:ind w:left="720" w:hanging="360"/>
+      </w:pPr>
+      <w:rPr>
+        <w:rFonts w:hint="default"/>
+      </w:rPr>
+    </w:lvl>
+    <w:lvl w:ilvl="1" w:tplc="0C090019" w:tentative="1">
+      <w:start w:val="1"/>
+      <w:numFmt w:val="lowerLetter"/>
+      <w:lvlText w:val="%2."/>
+      <w:lvlJc w:val="left"/>
+      <w:pPr>
+        <w:ind w:left="1440" w:hanging="360"/>
+      </w:pPr>
+    </w:lvl>
+    <w:lvl w:ilvl="2" w:tplc="0C09001B" w:tentative="1">
+      <w:start w:val="1"/>
+      <w:numFmt w:val="lowerRoman"/>
+      <w:lvlText w:val="%3."/>
+      <w:lvlJc w:val="right"/>
+      <w:pPr>
+        <w:ind w:left="2160" w:hanging="180"/>
+      </w:pPr>
+    </w:lvl>
+    <w:lvl w:ilvl="3" w:tplc="0C09000F" w:tentative="1">
+      <w:start w:val="1"/>
+      <w:numFmt w:val="decimal"/>
+      <w:lvlText w:val="%4."/>
+      <w:lvlJc w:val="left"/>
+      <w:pPr>
+        <w:ind w:left="2880" w:hanging="360"/>
+      </w:pPr>
+    </w:lvl>
+    <w:lvl w:ilvl="4" w:tplc="0C090019" w:tentative="1">
+      <w:start w:val="1"/>
+      <w:numFmt w:val="lowerLetter"/>
+      <w:lvlText w:val="%5."/>
+      <w:lvlJc w:val="left"/>
+      <w:pPr>
+        <w:ind w:left="3600" w:hanging="360"/>
+      </w:pPr>
+    </w:lvl>
+    <w:lvl w:ilvl="5" w:tplc="0C09001B" w:tentative="1">
+      <w:start w:val="1"/>
+      <w:numFmt w:val="lowerRoman"/>
+      <w:lvlText w:val="%6."/>
+      <w:lvlJc w:val="right"/>
+      <w:pPr>
+        <w:ind w:left="4320" w:hanging="180"/>
+      </w:pPr>
+    </w:lvl>
+    <w:lvl w:ilvl="6" w:tplc="0C09000F" w:tentative="1">
+      <w:start w:val="1"/>
+      <w:numFmt w:val="decimal"/>
+      <w:lvlText w:val="%7."/>
+      <w:lvlJc w:val="left"/>
+      <w:pPr>
+        <w:ind w:left="5040" w:hanging="360"/>
+      </w:pPr>
+    </w:lvl>
+    <w:lvl w:ilvl="7" w:tplc="0C090019" w:tentative="1">
+      <w:start w:val="1"/>
+      <w:numFmt w:val="lowerLetter"/>
+      <w:lvlText w:val="%8."/>
+      <w:lvlJc w:val="left"/>
+      <w:pPr>
+        <w:ind w:left="5760" w:hanging="360"/>
+      </w:pPr>
+    </w:lvl>
+    <w:lvl w:ilvl="8" w:tplc="0C09001B" w:tentative="1">
+      <w:start w:val="1"/>
+      <w:numFmt w:val="lowerRoman"/>
+      <w:lvlText w:val="%9."/>
+      <w:lvlJc w:val="right"/>
+      <w:pPr>
+        <w:ind w:left="6480" w:hanging="180"/>
+      </w:pPr>
+    </w:lvl>
+  </w:abstractNum>
+  <w:abstractNum w:abstractNumId="2" w15:restartNumberingAfterBreak="0">
+    <w:nsid w:val="3F1257A7"/>
+    <w:multiLevelType w:val="hybridMultilevel"/>
+    <w:tmpl w:val="8910B5C6"/>
+    <w:lvl w:ilvl="0" w:tplc="FFFFFFFF">
+      <w:start w:val="1"/>
+      <w:numFmt w:val="lowerLetter"/>
+      <w:lvlText w:val="%1."/>
+      <w:lvlJc w:val="left"/>
+      <w:pPr>
+        <w:ind w:left="720" w:hanging="360"/>
+      </w:pPr>
+      <w:rPr>
+        <w:rFonts w:hint="default"/>
+      </w:rPr>
+    </w:lvl>
+    <w:lvl w:ilvl="1" w:tplc="FFFFFFFF" w:tentative="1">
+      <w:start w:val="1"/>
+      <w:numFmt w:val="lowerLetter"/>
+      <w:lvlText w:val="%2."/>
+      <w:lvlJc w:val="left"/>
+      <w:pPr>
+        <w:ind w:left="1440" w:hanging="360"/>
+      </w:pPr>
+    </w:lvl>
+    <w:lvl w:ilvl="2" w:tplc="FFFFFFFF" w:tentative="1">
+      <w:start w:val="1"/>
+      <w:numFmt w:val="lowerRoman"/>
+      <w:lvlText w:val="%3."/>
+      <w:lvlJc w:val="right"/>
+      <w:pPr>
+        <w:ind w:left="2160" w:hanging="180"/>
+      </w:pPr>
+    </w:lvl>
+    <w:lvl w:ilvl="3" w:tplc="FFFFFFFF" w:tentative="1">
+      <w:start w:val="1"/>
+      <w:numFmt w:val="decimal"/>
+      <w:lvlText w:val="%4."/>
+      <w:lvlJc w:val="left"/>
+      <w:pPr>
+        <w:ind w:left="2880" w:hanging="360"/>
+      </w:pPr>
+    </w:lvl>
+    <w:lvl w:ilvl="4" w:tplc="FFFFFFFF" w:tentative="1">
+      <w:start w:val="1"/>
+      <w:numFmt w:val="lowerLetter"/>
+      <w:lvlText w:val="%5."/>
+      <w:lvlJc w:val="left"/>
+      <w:pPr>
+        <w:ind w:left="3600" w:hanging="360"/>
+      </w:pPr>
+    </w:lvl>
+    <w:lvl w:ilvl="5" w:tplc="FFFFFFFF" w:tentative="1">
+      <w:start w:val="1"/>
+      <w:numFmt w:val="lowerRoman"/>
+      <w:lvlText w:val="%6."/>
+      <w:lvlJc w:val="right"/>
+      <w:pPr>
+        <w:ind w:left="4320" w:hanging="180"/>
+      </w:pPr>
+    </w:lvl>
+    <w:lvl w:ilvl="6" w:tplc="FFFFFFFF" w:tentative="1">
+      <w:start w:val="1"/>
+      <w:numFmt w:val="decimal"/>
+      <w:lvlText w:val="%7."/>
+      <w:lvlJc w:val="left"/>
+      <w:pPr>
+        <w:ind w:left="5040" w:hanging="360"/>
+      </w:pPr>
+    </w:lvl>
+    <w:lvl w:ilvl="7" w:tplc="FFFFFFFF" w:tentative="1">
+      <w:start w:val="1"/>
+      <w:numFmt w:val="lowerLetter"/>
+      <w:lvlText w:val="%8."/>
+      <w:lvlJc w:val="left"/>
+      <w:pPr>
+        <w:ind w:left="5760" w:hanging="360"/>
+      </w:pPr>
+    </w:lvl>
+    <w:lvl w:ilvl="8" w:tplc="FFFFFFFF" w:tentative="1">
+      <w:start w:val="1"/>
+      <w:numFmt w:val="lowerRoman"/>
+      <w:lvlText w:val="%9."/>
+      <w:lvlJc w:val="right"/>
+      <w:pPr>
+        <w:ind w:left="6480" w:hanging="180"/>
+      </w:pPr>
+    </w:lvl>
+  </w:abstractNum>
+  <w:abstractNum w:abstractNumId="3" w15:restartNumberingAfterBreak="0">
+    <w:nsid w:val="4E957D2C"/>
+    <w:multiLevelType w:val="hybridMultilevel"/>
+    <w:tmpl w:val="8910B5C6"/>
+    <w:lvl w:ilvl="0" w:tplc="FFFFFFFF">
+      <w:start w:val="1"/>
+      <w:numFmt w:val="lowerLetter"/>
+      <w:lvlText w:val="%1."/>
+      <w:lvlJc w:val="left"/>
+      <w:pPr>
+        <w:ind w:left="720" w:hanging="360"/>
+      </w:pPr>
+      <w:rPr>
+        <w:rFonts w:hint="default"/>
+      </w:rPr>
+    </w:lvl>
+    <w:lvl w:ilvl="1" w:tplc="FFFFFFFF" w:tentative="1">
+      <w:start w:val="1"/>
+      <w:numFmt w:val="lowerLetter"/>
+      <w:lvlText w:val="%2."/>
+      <w:lvlJc w:val="left"/>
+      <w:pPr>
+        <w:ind w:left="1440" w:hanging="360"/>
+      </w:pPr>
+    </w:lvl>
+    <w:lvl w:ilvl="2" w:tplc="FFFFFFFF" w:tentative="1">
+      <w:start w:val="1"/>
+      <w:numFmt w:val="lowerRoman"/>
+      <w:lvlText w:val="%3."/>
+      <w:lvlJc w:val="right"/>
+      <w:pPr>
+        <w:ind w:left="2160" w:hanging="180"/>
+      </w:pPr>
+    </w:lvl>
+    <w:lvl w:ilvl="3" w:tplc="FFFFFFFF" w:tentative="1">
+      <w:start w:val="1"/>
+      <w:numFmt w:val="decimal"/>
+      <w:lvlText w:val="%4."/>
+      <w:lvlJc w:val="left"/>
+      <w:pPr>
+        <w:ind w:left="2880" w:hanging="360"/>
+      </w:pPr>
+    </w:lvl>
+    <w:lvl w:ilvl="4" w:tplc="FFFFFFFF" w:tentative="1">
+      <w:start w:val="1"/>
+      <w:numFmt w:val="lowerLetter"/>
+      <w:lvlText w:val="%5."/>
+      <w:lvlJc w:val="left"/>
+      <w:pPr>
+        <w:ind w:left="3600" w:hanging="360"/>
+      </w:pPr>
+    </w:lvl>
+    <w:lvl w:ilvl="5" w:tplc="FFFFFFFF" w:tentative="1">
+      <w:start w:val="1"/>
+      <w:numFmt w:val="lowerRoman"/>
+      <w:lvlText w:val="%6."/>
+      <w:lvlJc w:val="right"/>
+      <w:pPr>
+        <w:ind w:left="4320" w:hanging="180"/>
+      </w:pPr>
+    </w:lvl>
+    <w:lvl w:ilvl="6" w:tplc="FFFFFFFF" w:tentative="1">
+      <w:start w:val="1"/>
+      <w:numFmt w:val="decimal"/>
+      <w:lvlText w:val="%7."/>
+      <w:lvlJc w:val="left"/>
+      <w:pPr>
+        <w:ind w:left="5040" w:hanging="360"/>
+      </w:pPr>
+    </w:lvl>
+    <w:lvl w:ilvl="7" w:tplc="FFFFFFFF" w:tentative="1">
+      <w:start w:val="1"/>
+      <w:numFmt w:val="lowerLetter"/>
+      <w:lvlText w:val="%8."/>
+      <w:lvlJc w:val="left"/>
+      <w:pPr>
+        <w:ind w:left="5760" w:hanging="360"/>
+      </w:pPr>
+    </w:lvl>
+    <w:lvl w:ilvl="8" w:tplc="FFFFFFFF" w:tentative="1">
+      <w:start w:val="1"/>
+      <w:numFmt w:val="lowerRoman"/>
+      <w:lvlText w:val="%9."/>
+      <w:lvlJc w:val="right"/>
+      <w:pPr>
+        <w:ind w:left="6480" w:hanging="180"/>
+      </w:pPr>
+    </w:lvl>
+  </w:abstractNum>
+  <w:num w:numId="1" w16cid:durableId="1888451911">
+    <w:abstractNumId w:val="1"/>
+  </w:num>
+  <w:num w:numId="2" w16cid:durableId="1491483119">
+    <w:abstractNumId w:val="2"/>
+  </w:num>
+  <w:num w:numId="3" w16cid:durableId="1474717260">
+    <w:abstractNumId w:val="3"/>
+  </w:num>
+  <w:num w:numId="4" w16cid:durableId="738289392">
+    <w:abstractNumId w:val="0"/>
+  </w:num>
+</w:numbering>
 </file>
 
 <file path=word/styles.xml><?xml version="1.0" encoding="utf-8"?>
@@ -1731,6 +2527,7 @@
   <w:style w:type="paragraph" w:default="1" w:styleId="Normal">
     <w:name w:val="Normal"/>
     <w:qFormat/>
+    <w:rsid w:val="00BB73FC"/>
   </w:style>
   <w:style w:type="paragraph" w:styleId="Heading1">
     <w:name w:val="heading 1"/>
@@ -1792,6 +2589,17 @@
       <w:sz w:val="32"/>
       <w:szCs w:val="32"/>
     </w:rPr>
+  </w:style>
+  <w:style w:type="paragraph" w:styleId="ListParagraph">
+    <w:name w:val="List Paragraph"/>
+    <w:basedOn w:val="Normal"/>
+    <w:uiPriority w:val="34"/>
+    <w:qFormat/>
+    <w:rsid w:val="00BB73FC"/>
+    <w:pPr>
+      <w:ind w:left="720"/>
+      <w:contextualSpacing/>
+    </w:pPr>
   </w:style>
 </w:styles>
 </file>

</xml_diff>